<commit_message>
Added default template instrument specific and settings files
</commit_message>
<xml_diff>
--- a/doc/SDI_Software_Manual.docx
+++ b/doc/SDI_Software_Manual.docx
@@ -32,7 +32,6 @@
           <w:b/>
         </w:rPr>
       </w:pPr>
-      <w:proofErr w:type="spellStart"/>
       <w:r>
         <w:rPr>
           <w:rFonts w:ascii="Courier New" w:hAnsi="Courier New" w:cs="Courier New"/>
@@ -40,7 +39,6 @@
         </w:rPr>
         <w:t>sdi_main</w:t>
       </w:r>
-      <w:proofErr w:type="spellEnd"/>
     </w:p>
     <w:p>
       <w:pPr>
@@ -49,14 +47,12 @@
       <w:r>
         <w:t xml:space="preserve">The IDL entry point is </w:t>
       </w:r>
-      <w:proofErr w:type="spellStart"/>
       <w:r>
         <w:rPr>
           <w:rFonts w:ascii="Courier New" w:hAnsi="Courier New" w:cs="Courier New"/>
         </w:rPr>
         <w:t>sdi_main</w:t>
       </w:r>
-      <w:proofErr w:type="spellEnd"/>
       <w:r>
         <w:t xml:space="preserve"> in </w:t>
       </w:r>
@@ -82,14 +78,12 @@
       <w:r>
         <w:t xml:space="preserve">Keyword arguments to </w:t>
       </w:r>
-      <w:proofErr w:type="spellStart"/>
       <w:r>
         <w:rPr>
           <w:rFonts w:ascii="Courier New" w:hAnsi="Courier New" w:cs="Courier New"/>
         </w:rPr>
         <w:t>sdi_main</w:t>
       </w:r>
-      <w:proofErr w:type="spellEnd"/>
       <w:r>
         <w:t>:</w:t>
       </w:r>
@@ -171,196 +165,725 @@
     <w:p>
       <w:pPr>
         <w:pStyle w:val="NoSpacing"/>
-      </w:pPr>
-      <w:r>
-        <w:t>This function’s main job is to create the IDL object ‘</w:t>
-      </w:r>
-      <w:proofErr w:type="spellStart"/>
-      <w:r>
-        <w:rPr>
-          <w:rFonts w:ascii="Courier New" w:hAnsi="Courier New" w:cs="Courier New"/>
+        <w:rPr>
+          <w:rFonts w:cstheme="minorHAnsi"/>
+        </w:rPr>
+      </w:pPr>
+      <w:r>
+        <w:rPr>
+          <w:rFonts w:cstheme="minorHAnsi"/>
+        </w:rPr>
+        <w:t xml:space="preserve">There are usually scripts set up for each instrument to call this function through an IDL icon or similar, e.g. </w:t>
+      </w:r>
+    </w:p>
+    <w:p>
+      <w:pPr>
+        <w:pStyle w:val="NoSpacing"/>
+        <w:rPr>
+          <w:rFonts w:cstheme="minorHAnsi"/>
+        </w:rPr>
+      </w:pPr>
+    </w:p>
+    <w:p>
+      <w:pPr>
+        <w:pStyle w:val="NoSpacing"/>
+        <w:rPr>
+          <w:rStyle w:val="s-atom"/>
+          <w:rFonts w:ascii="Courier New" w:hAnsi="Courier New" w:cs="Courier New"/>
+          <w:color w:val="333333"/>
+          <w:sz w:val="20"/>
+          <w:szCs w:val="20"/>
+          <w:bdr w:val="none" w:sz="0" w:space="0" w:color="auto" w:frame="1"/>
+          <w:shd w:val="clear" w:color="auto" w:fill="FFFFFF"/>
+        </w:rPr>
+      </w:pPr>
+      <w:r>
+        <w:rPr>
+          <w:rStyle w:val="Strong"/>
+          <w:rFonts w:cstheme="minorHAnsi"/>
+          <w:b w:val="0"/>
+          <w:color w:val="000000"/>
+          <w:bdr w:val="none" w:sz="0" w:space="0" w:color="auto" w:frame="1"/>
+          <w:shd w:val="clear" w:color="auto" w:fill="FFFFFF"/>
+        </w:rPr>
+        <w:t>AFA_Auto_SDI_Operation.pro</w:t>
+      </w:r>
+    </w:p>
+    <w:p>
+      <w:pPr>
+        <w:pStyle w:val="NoSpacing"/>
+        <w:rPr>
+          <w:rFonts w:ascii="Courier New" w:hAnsi="Courier New" w:cs="Courier New"/>
+          <w:color w:val="333333"/>
+          <w:sz w:val="20"/>
+          <w:szCs w:val="20"/>
+          <w:shd w:val="clear" w:color="auto" w:fill="FFFFFF"/>
+        </w:rPr>
+      </w:pPr>
+      <w:r>
+        <w:rPr>
+          <w:rStyle w:val="s-atom"/>
+          <w:rFonts w:ascii="Courier New" w:hAnsi="Courier New" w:cs="Courier New"/>
+          <w:color w:val="333333"/>
+          <w:sz w:val="20"/>
+          <w:szCs w:val="20"/>
+          <w:bdr w:val="none" w:sz="0" w:space="0" w:color="auto" w:frame="1"/>
+          <w:shd w:val="clear" w:color="auto" w:fill="FFFFFF"/>
+        </w:rPr>
+        <w:t>sdi_main</w:t>
+      </w:r>
+      <w:r>
+        <w:rPr>
+          <w:rStyle w:val="p"/>
+          <w:rFonts w:ascii="Courier New" w:hAnsi="Courier New" w:cs="Courier New"/>
+          <w:color w:val="333333"/>
+          <w:sz w:val="20"/>
+          <w:szCs w:val="20"/>
+          <w:bdr w:val="none" w:sz="0" w:space="0" w:color="auto" w:frame="1"/>
+          <w:shd w:val="clear" w:color="auto" w:fill="FFFFFF"/>
+        </w:rPr>
+        <w:t>,</w:t>
+      </w:r>
+      <w:r>
+        <w:rPr>
+          <w:rFonts w:ascii="Courier New" w:hAnsi="Courier New" w:cs="Courier New"/>
+          <w:color w:val="333333"/>
+          <w:sz w:val="20"/>
+          <w:szCs w:val="20"/>
+          <w:shd w:val="clear" w:color="auto" w:fill="FFFFFF"/>
+        </w:rPr>
+        <w:t xml:space="preserve"> </w:t>
+      </w:r>
+      <w:r>
+        <w:rPr>
+          <w:rStyle w:val="s-atom"/>
+          <w:rFonts w:ascii="Courier New" w:hAnsi="Courier New" w:cs="Courier New"/>
+          <w:color w:val="333333"/>
+          <w:sz w:val="20"/>
+          <w:szCs w:val="20"/>
+          <w:bdr w:val="none" w:sz="0" w:space="0" w:color="auto" w:frame="1"/>
+          <w:shd w:val="clear" w:color="auto" w:fill="FFFFFF"/>
+        </w:rPr>
+        <w:t>settings=</w:t>
+      </w:r>
+      <w:r>
+        <w:rPr>
+          <w:rStyle w:val="s2"/>
+          <w:rFonts w:ascii="Courier New" w:hAnsi="Courier New" w:cs="Courier New"/>
+          <w:color w:val="DD1144"/>
+          <w:sz w:val="20"/>
+          <w:szCs w:val="20"/>
+          <w:bdr w:val="none" w:sz="0" w:space="0" w:color="auto" w:frame="1"/>
+          <w:shd w:val="clear" w:color="auto" w:fill="FFFFFF"/>
+        </w:rPr>
+        <w:t>"C:\Users\sdi3000\setup\AFA_setup.sdi"</w:t>
+      </w:r>
+      <w:r>
+        <w:rPr>
+          <w:rStyle w:val="p"/>
+          <w:rFonts w:ascii="Courier New" w:hAnsi="Courier New" w:cs="Courier New"/>
+          <w:color w:val="333333"/>
+          <w:sz w:val="20"/>
+          <w:szCs w:val="20"/>
+          <w:bdr w:val="none" w:sz="0" w:space="0" w:color="auto" w:frame="1"/>
+          <w:shd w:val="clear" w:color="auto" w:fill="FFFFFF"/>
+        </w:rPr>
+        <w:t>,</w:t>
+      </w:r>
+      <w:r>
+        <w:rPr>
+          <w:rFonts w:ascii="Courier New" w:hAnsi="Courier New" w:cs="Courier New"/>
+          <w:color w:val="333333"/>
+          <w:sz w:val="20"/>
+          <w:szCs w:val="20"/>
+          <w:shd w:val="clear" w:color="auto" w:fill="FFFFFF"/>
+        </w:rPr>
+        <w:t xml:space="preserve"> </w:t>
+      </w:r>
+      <w:r>
+        <w:rPr>
+          <w:rFonts w:ascii="Courier New" w:hAnsi="Courier New" w:cs="Courier New"/>
+          <w:color w:val="333333"/>
+          <w:sz w:val="20"/>
+          <w:szCs w:val="20"/>
+          <w:shd w:val="clear" w:color="auto" w:fill="FFFFFF"/>
+        </w:rPr>
+        <w:t xml:space="preserve"> </w:t>
+      </w:r>
+    </w:p>
+    <w:p>
+      <w:pPr>
+        <w:pStyle w:val="NoSpacing"/>
+        <w:rPr>
+          <w:rFonts w:ascii="Courier New" w:hAnsi="Courier New" w:cs="Courier New"/>
+          <w:sz w:val="20"/>
+          <w:szCs w:val="20"/>
+        </w:rPr>
+      </w:pPr>
+      <w:r>
+        <w:rPr>
+          <w:rFonts w:ascii="Courier New" w:hAnsi="Courier New" w:cs="Courier New"/>
+          <w:color w:val="333333"/>
+          <w:sz w:val="20"/>
+          <w:szCs w:val="20"/>
+          <w:shd w:val="clear" w:color="auto" w:fill="FFFFFF"/>
+        </w:rPr>
+        <w:tab/>
+        <w:t xml:space="preserve">    </w:t>
+      </w:r>
+      <w:r>
+        <w:rPr>
+          <w:rStyle w:val="s-atom"/>
+          <w:rFonts w:ascii="Courier New" w:hAnsi="Courier New" w:cs="Courier New"/>
+          <w:color w:val="333333"/>
+          <w:sz w:val="20"/>
+          <w:szCs w:val="20"/>
+          <w:bdr w:val="none" w:sz="0" w:space="0" w:color="auto" w:frame="1"/>
+          <w:shd w:val="clear" w:color="auto" w:fill="FFFFFF"/>
+        </w:rPr>
+        <w:t>schedule=</w:t>
+      </w:r>
+      <w:r>
+        <w:rPr>
+          <w:rStyle w:val="s2"/>
+          <w:rFonts w:ascii="Courier New" w:hAnsi="Courier New" w:cs="Courier New"/>
+          <w:color w:val="DD1144"/>
+          <w:sz w:val="20"/>
+          <w:szCs w:val="20"/>
+          <w:bdr w:val="none" w:sz="0" w:space="0" w:color="auto" w:frame="1"/>
+          <w:shd w:val="clear" w:color="auto" w:fill="FFFFFF"/>
+        </w:rPr>
+        <w:t>"C:\Users\sdi3000\setup\AFA_Schedule.txt"</w:t>
+      </w:r>
+      <w:r>
+        <w:rPr>
+          <w:rStyle w:val="p"/>
+          <w:rFonts w:ascii="Courier New" w:hAnsi="Courier New" w:cs="Courier New"/>
+          <w:color w:val="333333"/>
+          <w:sz w:val="20"/>
+          <w:szCs w:val="20"/>
+          <w:bdr w:val="none" w:sz="0" w:space="0" w:color="auto" w:frame="1"/>
+          <w:shd w:val="clear" w:color="auto" w:fill="FFFFFF"/>
+        </w:rPr>
+        <w:t>,</w:t>
+      </w:r>
+      <w:r>
+        <w:rPr>
+          <w:rFonts w:ascii="Courier New" w:hAnsi="Courier New" w:cs="Courier New"/>
+          <w:color w:val="333333"/>
+          <w:sz w:val="20"/>
+          <w:szCs w:val="20"/>
+          <w:shd w:val="clear" w:color="auto" w:fill="FFFFFF"/>
+        </w:rPr>
+        <w:t xml:space="preserve"> </w:t>
+      </w:r>
+      <w:r>
+        <w:rPr>
+          <w:rStyle w:val="s-atom"/>
+          <w:rFonts w:ascii="Courier New" w:hAnsi="Courier New" w:cs="Courier New"/>
+          <w:color w:val="333333"/>
+          <w:sz w:val="20"/>
+          <w:szCs w:val="20"/>
+          <w:bdr w:val="none" w:sz="0" w:space="0" w:color="auto" w:frame="1"/>
+          <w:shd w:val="clear" w:color="auto" w:fill="FFFFFF"/>
+        </w:rPr>
+        <w:t>mode=</w:t>
+      </w:r>
+      <w:r>
+        <w:rPr>
+          <w:rStyle w:val="s2"/>
+          <w:rFonts w:ascii="Courier New" w:hAnsi="Courier New" w:cs="Courier New"/>
+          <w:color w:val="DD1144"/>
+          <w:sz w:val="20"/>
+          <w:szCs w:val="20"/>
+          <w:bdr w:val="none" w:sz="0" w:space="0" w:color="auto" w:frame="1"/>
+          <w:shd w:val="clear" w:color="auto" w:fill="FFFFFF"/>
+        </w:rPr>
+        <w:t>"auto"</w:t>
+      </w:r>
+    </w:p>
+    <w:p>
+      <w:pPr>
+        <w:pStyle w:val="NoSpacing"/>
+      </w:pPr>
+    </w:p>
+    <w:p>
+      <w:pPr>
+        <w:pStyle w:val="NoSpacing"/>
+        <w:rPr>
+          <w:rStyle w:val="s-atom"/>
+          <w:rFonts w:ascii="Courier New" w:hAnsi="Courier New" w:cs="Courier New"/>
+          <w:color w:val="333333"/>
+          <w:sz w:val="20"/>
+          <w:szCs w:val="20"/>
+          <w:bdr w:val="none" w:sz="0" w:space="0" w:color="auto" w:frame="1"/>
+          <w:shd w:val="clear" w:color="auto" w:fill="FFFFFF"/>
+        </w:rPr>
+      </w:pPr>
+      <w:r>
+        <w:rPr>
+          <w:rStyle w:val="Strong"/>
+          <w:rFonts w:cstheme="minorHAnsi"/>
+          <w:b w:val="0"/>
+          <w:color w:val="000000"/>
+          <w:bdr w:val="none" w:sz="0" w:space="0" w:color="auto" w:frame="1"/>
+          <w:shd w:val="clear" w:color="auto" w:fill="FFFFFF"/>
+        </w:rPr>
+        <w:t>AFA_</w:t>
+      </w:r>
+      <w:r>
+        <w:rPr>
+          <w:rStyle w:val="Strong"/>
+          <w:rFonts w:cstheme="minorHAnsi"/>
+          <w:b w:val="0"/>
+          <w:color w:val="000000"/>
+          <w:bdr w:val="none" w:sz="0" w:space="0" w:color="auto" w:frame="1"/>
+          <w:shd w:val="clear" w:color="auto" w:fill="FFFFFF"/>
+        </w:rPr>
+        <w:t>Manual</w:t>
+      </w:r>
+      <w:r>
+        <w:rPr>
+          <w:rStyle w:val="Strong"/>
+          <w:rFonts w:cstheme="minorHAnsi"/>
+          <w:b w:val="0"/>
+          <w:color w:val="000000"/>
+          <w:bdr w:val="none" w:sz="0" w:space="0" w:color="auto" w:frame="1"/>
+          <w:shd w:val="clear" w:color="auto" w:fill="FFFFFF"/>
+        </w:rPr>
+        <w:t>_SDI_Operation.pro</w:t>
+      </w:r>
+    </w:p>
+    <w:p>
+      <w:pPr>
+        <w:pStyle w:val="NoSpacing"/>
+        <w:rPr>
+          <w:rFonts w:ascii="Courier New" w:hAnsi="Courier New" w:cs="Courier New"/>
+          <w:color w:val="333333"/>
+          <w:sz w:val="20"/>
+          <w:szCs w:val="20"/>
+          <w:shd w:val="clear" w:color="auto" w:fill="FFFFFF"/>
+        </w:rPr>
+      </w:pPr>
+      <w:r>
+        <w:rPr>
+          <w:rStyle w:val="s-atom"/>
+          <w:rFonts w:ascii="Courier New" w:hAnsi="Courier New" w:cs="Courier New"/>
+          <w:color w:val="333333"/>
+          <w:sz w:val="20"/>
+          <w:szCs w:val="20"/>
+          <w:bdr w:val="none" w:sz="0" w:space="0" w:color="auto" w:frame="1"/>
+          <w:shd w:val="clear" w:color="auto" w:fill="FFFFFF"/>
+        </w:rPr>
+        <w:t>sdi_main</w:t>
+      </w:r>
+      <w:r>
+        <w:rPr>
+          <w:rStyle w:val="p"/>
+          <w:rFonts w:ascii="Courier New" w:hAnsi="Courier New" w:cs="Courier New"/>
+          <w:color w:val="333333"/>
+          <w:sz w:val="20"/>
+          <w:szCs w:val="20"/>
+          <w:bdr w:val="none" w:sz="0" w:space="0" w:color="auto" w:frame="1"/>
+          <w:shd w:val="clear" w:color="auto" w:fill="FFFFFF"/>
+        </w:rPr>
+        <w:t>,</w:t>
+      </w:r>
+      <w:r>
+        <w:rPr>
+          <w:rFonts w:ascii="Courier New" w:hAnsi="Courier New" w:cs="Courier New"/>
+          <w:color w:val="333333"/>
+          <w:sz w:val="20"/>
+          <w:szCs w:val="20"/>
+          <w:shd w:val="clear" w:color="auto" w:fill="FFFFFF"/>
+        </w:rPr>
+        <w:t xml:space="preserve"> </w:t>
+      </w:r>
+      <w:r>
+        <w:rPr>
+          <w:rStyle w:val="s-atom"/>
+          <w:rFonts w:ascii="Courier New" w:hAnsi="Courier New" w:cs="Courier New"/>
+          <w:color w:val="333333"/>
+          <w:sz w:val="20"/>
+          <w:szCs w:val="20"/>
+          <w:bdr w:val="none" w:sz="0" w:space="0" w:color="auto" w:frame="1"/>
+          <w:shd w:val="clear" w:color="auto" w:fill="FFFFFF"/>
+        </w:rPr>
+        <w:t>settings=</w:t>
+      </w:r>
+      <w:r>
+        <w:rPr>
+          <w:rStyle w:val="s2"/>
+          <w:rFonts w:ascii="Courier New" w:hAnsi="Courier New" w:cs="Courier New"/>
+          <w:color w:val="DD1144"/>
+          <w:sz w:val="20"/>
+          <w:szCs w:val="20"/>
+          <w:bdr w:val="none" w:sz="0" w:space="0" w:color="auto" w:frame="1"/>
+          <w:shd w:val="clear" w:color="auto" w:fill="FFFFFF"/>
+        </w:rPr>
+        <w:t>"C:\Users\sdi3000\setup\AFA_setup.sdi"</w:t>
+      </w:r>
+      <w:r>
+        <w:rPr>
+          <w:rStyle w:val="p"/>
+          <w:rFonts w:ascii="Courier New" w:hAnsi="Courier New" w:cs="Courier New"/>
+          <w:color w:val="333333"/>
+          <w:sz w:val="20"/>
+          <w:szCs w:val="20"/>
+          <w:bdr w:val="none" w:sz="0" w:space="0" w:color="auto" w:frame="1"/>
+          <w:shd w:val="clear" w:color="auto" w:fill="FFFFFF"/>
+        </w:rPr>
+        <w:t>,</w:t>
+      </w:r>
+      <w:r>
+        <w:rPr>
+          <w:rFonts w:ascii="Courier New" w:hAnsi="Courier New" w:cs="Courier New"/>
+          <w:color w:val="333333"/>
+          <w:sz w:val="20"/>
+          <w:szCs w:val="20"/>
+          <w:shd w:val="clear" w:color="auto" w:fill="FFFFFF"/>
+        </w:rPr>
+        <w:t xml:space="preserve"> </w:t>
+      </w:r>
+      <w:r>
+        <w:rPr>
+          <w:rFonts w:ascii="Courier New" w:hAnsi="Courier New" w:cs="Courier New"/>
+          <w:color w:val="333333"/>
+          <w:sz w:val="20"/>
+          <w:szCs w:val="20"/>
+          <w:shd w:val="clear" w:color="auto" w:fill="FFFFFF"/>
+        </w:rPr>
+        <w:t xml:space="preserve"> </w:t>
+      </w:r>
+    </w:p>
+    <w:p>
+      <w:pPr>
+        <w:pStyle w:val="NoSpacing"/>
+        <w:rPr>
+          <w:rFonts w:ascii="Courier New" w:hAnsi="Courier New" w:cs="Courier New"/>
+          <w:sz w:val="20"/>
+          <w:szCs w:val="20"/>
+        </w:rPr>
+      </w:pPr>
+      <w:r>
+        <w:rPr>
+          <w:rFonts w:ascii="Courier New" w:hAnsi="Courier New" w:cs="Courier New"/>
+          <w:color w:val="333333"/>
+          <w:sz w:val="20"/>
+          <w:szCs w:val="20"/>
+          <w:shd w:val="clear" w:color="auto" w:fill="FFFFFF"/>
+        </w:rPr>
+        <w:tab/>
+        <w:t xml:space="preserve">    </w:t>
+      </w:r>
+      <w:r>
+        <w:rPr>
+          <w:rStyle w:val="s-atom"/>
+          <w:rFonts w:ascii="Courier New" w:hAnsi="Courier New" w:cs="Courier New"/>
+          <w:color w:val="333333"/>
+          <w:sz w:val="20"/>
+          <w:szCs w:val="20"/>
+          <w:bdr w:val="none" w:sz="0" w:space="0" w:color="auto" w:frame="1"/>
+          <w:shd w:val="clear" w:color="auto" w:fill="FFFFFF"/>
+        </w:rPr>
+        <w:t>schedule=</w:t>
+      </w:r>
+      <w:r>
+        <w:rPr>
+          <w:rStyle w:val="s2"/>
+          <w:rFonts w:ascii="Courier New" w:hAnsi="Courier New" w:cs="Courier New"/>
+          <w:color w:val="DD1144"/>
+          <w:sz w:val="20"/>
+          <w:szCs w:val="20"/>
+          <w:bdr w:val="none" w:sz="0" w:space="0" w:color="auto" w:frame="1"/>
+          <w:shd w:val="clear" w:color="auto" w:fill="FFFFFF"/>
+        </w:rPr>
+        <w:t>"C:\Users\sdi3000\setup\AFA_Schedule.txt"</w:t>
+      </w:r>
+      <w:r>
+        <w:rPr>
+          <w:rStyle w:val="p"/>
+          <w:rFonts w:ascii="Courier New" w:hAnsi="Courier New" w:cs="Courier New"/>
+          <w:color w:val="333333"/>
+          <w:sz w:val="20"/>
+          <w:szCs w:val="20"/>
+          <w:bdr w:val="none" w:sz="0" w:space="0" w:color="auto" w:frame="1"/>
+          <w:shd w:val="clear" w:color="auto" w:fill="FFFFFF"/>
+        </w:rPr>
+        <w:t>,</w:t>
+      </w:r>
+      <w:r>
+        <w:rPr>
+          <w:rFonts w:ascii="Courier New" w:hAnsi="Courier New" w:cs="Courier New"/>
+          <w:color w:val="333333"/>
+          <w:sz w:val="20"/>
+          <w:szCs w:val="20"/>
+          <w:shd w:val="clear" w:color="auto" w:fill="FFFFFF"/>
+        </w:rPr>
+        <w:t xml:space="preserve"> </w:t>
+      </w:r>
+      <w:r>
+        <w:rPr>
+          <w:rStyle w:val="s-atom"/>
+          <w:rFonts w:ascii="Courier New" w:hAnsi="Courier New" w:cs="Courier New"/>
+          <w:color w:val="333333"/>
+          <w:sz w:val="20"/>
+          <w:szCs w:val="20"/>
+          <w:bdr w:val="none" w:sz="0" w:space="0" w:color="auto" w:frame="1"/>
+          <w:shd w:val="clear" w:color="auto" w:fill="FFFFFF"/>
+        </w:rPr>
+        <w:t>mode=</w:t>
+      </w:r>
+      <w:r>
+        <w:rPr>
+          <w:rStyle w:val="s2"/>
+          <w:rFonts w:ascii="Courier New" w:hAnsi="Courier New" w:cs="Courier New"/>
+          <w:color w:val="DD1144"/>
+          <w:sz w:val="20"/>
+          <w:szCs w:val="20"/>
+          <w:bdr w:val="none" w:sz="0" w:space="0" w:color="auto" w:frame="1"/>
+          <w:shd w:val="clear" w:color="auto" w:fill="FFFFFF"/>
+        </w:rPr>
+        <w:t>"</w:t>
+      </w:r>
+      <w:r>
+        <w:rPr>
+          <w:rStyle w:val="s2"/>
+          <w:rFonts w:ascii="Courier New" w:hAnsi="Courier New" w:cs="Courier New"/>
+          <w:color w:val="DD1144"/>
+          <w:sz w:val="20"/>
+          <w:szCs w:val="20"/>
+          <w:bdr w:val="none" w:sz="0" w:space="0" w:color="auto" w:frame="1"/>
+          <w:shd w:val="clear" w:color="auto" w:fill="FFFFFF"/>
+        </w:rPr>
+        <w:t>manual</w:t>
+      </w:r>
+      <w:r>
+        <w:rPr>
+          <w:rStyle w:val="s2"/>
+          <w:rFonts w:ascii="Courier New" w:hAnsi="Courier New" w:cs="Courier New"/>
+          <w:color w:val="DD1144"/>
+          <w:sz w:val="20"/>
+          <w:szCs w:val="20"/>
+          <w:bdr w:val="none" w:sz="0" w:space="0" w:color="auto" w:frame="1"/>
+          <w:shd w:val="clear" w:color="auto" w:fill="FFFFFF"/>
+        </w:rPr>
+        <w:t>"</w:t>
+      </w:r>
+    </w:p>
+    <w:p>
+      <w:pPr>
+        <w:pStyle w:val="NoSpacing"/>
+      </w:pPr>
+    </w:p>
+    <w:p>
+      <w:pPr>
+        <w:pStyle w:val="NoSpacing"/>
+      </w:pPr>
+      <w:r>
+        <w:rPr>
+          <w:rFonts w:cstheme="minorHAnsi"/>
+        </w:rPr>
+        <w:t xml:space="preserve">The </w:t>
+      </w:r>
+      <w:r>
+        <w:rPr>
+          <w:rFonts w:cstheme="minorHAnsi"/>
+        </w:rPr>
+        <w:t>primary</w:t>
+      </w:r>
+      <w:r>
+        <w:rPr>
+          <w:rFonts w:cstheme="minorHAnsi"/>
+        </w:rPr>
+        <w:t xml:space="preserve"> </w:t>
+      </w:r>
+      <w:r>
+        <w:rPr>
+          <w:rFonts w:cstheme="minorHAnsi"/>
+        </w:rPr>
+        <w:t>job</w:t>
+      </w:r>
+      <w:r>
+        <w:rPr>
+          <w:rFonts w:cstheme="minorHAnsi"/>
+        </w:rPr>
+        <w:t xml:space="preserve"> of </w:t>
+      </w:r>
+      <w:r>
+        <w:rPr>
+          <w:rFonts w:ascii="Courier New" w:hAnsi="Courier New" w:cs="Courier New"/>
+          <w:b/>
+        </w:rPr>
+        <w:t>sdi_main</w:t>
+      </w:r>
+      <w:r>
+        <w:t xml:space="preserve"> is to create the IDL object ‘</w:t>
+      </w:r>
+      <w:r>
+        <w:rPr>
+          <w:rFonts w:ascii="Courier New" w:hAnsi="Courier New" w:cs="Courier New"/>
+        </w:rPr>
+        <w:t>XDIConsole’</w:t>
+      </w:r>
+      <w:r>
+        <w:t xml:space="preserve">. On creation, this object starts </w:t>
+      </w:r>
+      <w:r>
+        <w:rPr>
+          <w:rFonts w:ascii="Courier New" w:hAnsi="Courier New" w:cs="Courier New"/>
+        </w:rPr>
+        <w:t>xmanager</w:t>
+      </w:r>
+      <w:r>
+        <w:t xml:space="preserve">, which takes over control and waits for events. </w:t>
+      </w:r>
+      <w:r>
+        <w:rPr>
+          <w:rFonts w:ascii="Courier New" w:hAnsi="Courier New" w:cs="Courier New"/>
+        </w:rPr>
+        <w:t>sdi_main.pro</w:t>
+      </w:r>
+      <w:r>
+        <w:t xml:space="preserve"> also </w:t>
+      </w:r>
+      <w:r>
+        <w:t>containes</w:t>
+      </w:r>
+      <w:r>
+        <w:t xml:space="preserve"> the top-level event handlers </w:t>
+      </w:r>
+      <w:r>
+        <w:rPr>
+          <w:rFonts w:ascii="Courier New" w:hAnsi="Courier New" w:cs="Courier New"/>
+        </w:rPr>
+        <w:t>Handle_Event</w:t>
+      </w:r>
+      <w:r>
+        <w:t xml:space="preserve"> and </w:t>
+      </w:r>
+      <w:r>
+        <w:rPr>
+          <w:rFonts w:ascii="Courier New" w:hAnsi="Courier New" w:cs="Courier New"/>
+        </w:rPr>
+        <w:t>Kill_Entry</w:t>
+      </w:r>
+      <w:r>
+        <w:t xml:space="preserve"> (for object destruction). Calls to these functions are re-routed back to methods in the XDIConsole object (these methods are </w:t>
+      </w:r>
+      <w:r>
+        <w:rPr>
+          <w:rFonts w:ascii="Courier New" w:hAnsi="Courier New" w:cs="Courier New"/>
+        </w:rPr>
+        <w:t>Event_Handler</w:t>
+      </w:r>
+      <w:r>
+        <w:t xml:space="preserve"> and </w:t>
+      </w:r>
+      <w:r>
+        <w:rPr>
+          <w:rFonts w:ascii="Courier New" w:hAnsi="Courier New" w:cs="Courier New"/>
+        </w:rPr>
+        <w:t>Kill_Handler</w:t>
+      </w:r>
+      <w:r>
+        <w:t xml:space="preserve"> respectively). </w:t>
+      </w:r>
+    </w:p>
+    <w:p>
+      <w:pPr>
+        <w:pStyle w:val="NoSpacing"/>
+      </w:pPr>
+    </w:p>
+    <w:p>
+      <w:pPr>
+        <w:pStyle w:val="NoSpacing"/>
+      </w:pPr>
+      <w:r>
+        <w:rPr>
+          <w:rFonts w:ascii="Courier New" w:hAnsi="Courier New" w:cs="Courier New"/>
+          <w:b/>
         </w:rPr>
         <w:t>XDIConsole</w:t>
       </w:r>
-      <w:proofErr w:type="spellEnd"/>
-      <w:r>
-        <w:rPr>
-          <w:rFonts w:ascii="Courier New" w:hAnsi="Courier New" w:cs="Courier New"/>
-        </w:rPr>
-        <w:t>’</w:t>
-      </w:r>
-      <w:r>
-        <w:t xml:space="preserve">. On creation, this object starts </w:t>
-      </w:r>
-      <w:proofErr w:type="spellStart"/>
-      <w:r>
-        <w:rPr>
-          <w:rFonts w:ascii="Courier New" w:hAnsi="Courier New" w:cs="Courier New"/>
-        </w:rPr>
-        <w:t>xmanager</w:t>
-      </w:r>
-      <w:proofErr w:type="spellEnd"/>
-      <w:r>
-        <w:t xml:space="preserve">, which takes over control and waits for events. </w:t>
-      </w:r>
-      <w:r>
-        <w:rPr>
-          <w:rFonts w:ascii="Courier New" w:hAnsi="Courier New" w:cs="Courier New"/>
-        </w:rPr>
-        <w:t>sdi_main.pro</w:t>
-      </w:r>
-      <w:r>
-        <w:t xml:space="preserve"> also has the top-level event handlers </w:t>
-      </w:r>
-      <w:proofErr w:type="spellStart"/>
-      <w:r>
-        <w:rPr>
-          <w:rFonts w:ascii="Courier New" w:hAnsi="Courier New" w:cs="Courier New"/>
-        </w:rPr>
-        <w:t>Handle_Event</w:t>
-      </w:r>
-      <w:proofErr w:type="spellEnd"/>
+      <w:r>
+        <w:t xml:space="preserve"> </w:t>
+      </w:r>
+    </w:p>
+    <w:p>
+      <w:pPr>
+        <w:pStyle w:val="NoSpacing"/>
+      </w:pPr>
+      <w:r>
+        <w:t xml:space="preserve">Starts up in the </w:t>
+      </w:r>
+      <w:r>
+        <w:rPr>
+          <w:rFonts w:ascii="Courier New" w:hAnsi="Courier New" w:cs="Courier New"/>
+        </w:rPr>
+        <w:t>Init</w:t>
+      </w:r>
+      <w:r>
+        <w:t xml:space="preserve"> method, which takes the </w:t>
+      </w:r>
+      <w:r>
+        <w:rPr>
+          <w:rFonts w:ascii="Courier New" w:hAnsi="Courier New" w:cs="Courier New"/>
+        </w:rPr>
+        <w:t>settings</w:t>
+      </w:r>
+      <w:r>
+        <w:t xml:space="preserve">, </w:t>
+      </w:r>
+      <w:r>
+        <w:rPr>
+          <w:rFonts w:ascii="Courier New" w:hAnsi="Courier New" w:cs="Courier New"/>
+        </w:rPr>
+        <w:t>schedule</w:t>
+      </w:r>
       <w:r>
         <w:t xml:space="preserve"> and </w:t>
       </w:r>
-      <w:proofErr w:type="spellStart"/>
-      <w:r>
-        <w:rPr>
-          <w:rFonts w:ascii="Courier New" w:hAnsi="Courier New" w:cs="Courier New"/>
-        </w:rPr>
-        <w:t>Kill_Entry</w:t>
-      </w:r>
-      <w:proofErr w:type="spellEnd"/>
-      <w:r>
-        <w:t xml:space="preserve"> (for object destruction). Calls to these functions are re-routed back to methods in the </w:t>
-      </w:r>
-      <w:proofErr w:type="spellStart"/>
-      <w:r>
-        <w:t>XDIConsole</w:t>
-      </w:r>
-      <w:proofErr w:type="spellEnd"/>
-      <w:r>
-        <w:t xml:space="preserve"> object (these methods are </w:t>
-      </w:r>
-      <w:proofErr w:type="spellStart"/>
-      <w:r>
-        <w:rPr>
-          <w:rFonts w:ascii="Courier New" w:hAnsi="Courier New" w:cs="Courier New"/>
-        </w:rPr>
-        <w:t>Event_Handler</w:t>
-      </w:r>
-      <w:proofErr w:type="spellEnd"/>
-      <w:r>
-        <w:t xml:space="preserve"> and </w:t>
-      </w:r>
-      <w:proofErr w:type="spellStart"/>
-      <w:r>
-        <w:rPr>
-          <w:rFonts w:ascii="Courier New" w:hAnsi="Courier New" w:cs="Courier New"/>
-        </w:rPr>
-        <w:t>Kill_Handler</w:t>
-      </w:r>
-      <w:proofErr w:type="spellEnd"/>
-      <w:r>
-        <w:t xml:space="preserve"> respectively). </w:t>
-      </w:r>
-    </w:p>
-    <w:p>
-      <w:pPr>
-        <w:pStyle w:val="NoSpacing"/>
-      </w:pPr>
-    </w:p>
-    <w:p>
-      <w:pPr>
-        <w:pStyle w:val="NoSpacing"/>
-      </w:pPr>
-      <w:proofErr w:type="spellStart"/>
-      <w:r>
-        <w:rPr>
-          <w:rFonts w:ascii="Courier New" w:hAnsi="Courier New" w:cs="Courier New"/>
-          <w:b/>
-        </w:rPr>
-        <w:t>XDIConsole</w:t>
-      </w:r>
-      <w:proofErr w:type="spellEnd"/>
+      <w:r>
+        <w:rPr>
+          <w:rFonts w:ascii="Courier New" w:hAnsi="Courier New" w:cs="Courier New"/>
+        </w:rPr>
+        <w:t>mode</w:t>
+      </w:r>
       <w:r>
         <w:t xml:space="preserve"> </w:t>
       </w:r>
-    </w:p>
-    <w:p>
-      <w:pPr>
-        <w:pStyle w:val="NoSpacing"/>
-      </w:pPr>
-      <w:r>
-        <w:t xml:space="preserve">Starts up in the </w:t>
-      </w:r>
-      <w:proofErr w:type="spellStart"/>
+      <w:r>
+        <w:t xml:space="preserve">arguments </w:t>
+      </w:r>
+      <w:r>
+        <w:t xml:space="preserve">from </w:t>
+      </w:r>
+      <w:r>
+        <w:rPr>
+          <w:rFonts w:ascii="Courier New" w:hAnsi="Courier New" w:cs="Courier New"/>
+        </w:rPr>
+        <w:t>sdi_main</w:t>
+      </w:r>
+      <w:r>
+        <w:t xml:space="preserve">. </w:t>
+      </w:r>
+    </w:p>
+    <w:p>
+      <w:pPr>
+        <w:pStyle w:val="NoSpacing"/>
+      </w:pPr>
+    </w:p>
+    <w:p>
+      <w:pPr>
+        <w:pStyle w:val="NoSpacing"/>
+      </w:pPr>
       <w:r>
         <w:rPr>
           <w:rFonts w:ascii="Courier New" w:hAnsi="Courier New" w:cs="Courier New"/>
         </w:rPr>
         <w:t>Init</w:t>
       </w:r>
-      <w:proofErr w:type="spellEnd"/>
-      <w:r>
-        <w:t xml:space="preserve"> method, which takes the </w:t>
-      </w:r>
-      <w:r>
-        <w:rPr>
-          <w:rFonts w:ascii="Courier New" w:hAnsi="Courier New" w:cs="Courier New"/>
-        </w:rPr>
-        <w:t>settings</w:t>
-      </w:r>
-      <w:r>
-        <w:t xml:space="preserve">, </w:t>
-      </w:r>
-      <w:r>
-        <w:rPr>
-          <w:rFonts w:ascii="Courier New" w:hAnsi="Courier New" w:cs="Courier New"/>
-        </w:rPr>
-        <w:t>schedule</w:t>
-      </w:r>
-      <w:r>
-        <w:t xml:space="preserve"> and </w:t>
-      </w:r>
-      <w:r>
-        <w:rPr>
-          <w:rFonts w:ascii="Courier New" w:hAnsi="Courier New" w:cs="Courier New"/>
-        </w:rPr>
-        <w:t>mode</w:t>
-      </w:r>
-      <w:r>
-        <w:t xml:space="preserve"> from </w:t>
-      </w:r>
-      <w:proofErr w:type="spellStart"/>
-      <w:r>
-        <w:rPr>
-          <w:rFonts w:ascii="Courier New" w:hAnsi="Courier New" w:cs="Courier New"/>
-        </w:rPr>
-        <w:t>sdi_main</w:t>
-      </w:r>
-      <w:proofErr w:type="spellEnd"/>
-      <w:r>
-        <w:t xml:space="preserve">. </w:t>
-      </w:r>
-    </w:p>
-    <w:p>
-      <w:pPr>
-        <w:pStyle w:val="NoSpacing"/>
-      </w:pPr>
-    </w:p>
-    <w:p>
-      <w:pPr>
-        <w:pStyle w:val="NoSpacing"/>
-      </w:pPr>
-      <w:proofErr w:type="spellStart"/>
-      <w:r>
-        <w:rPr>
-          <w:rFonts w:ascii="Courier New" w:hAnsi="Courier New" w:cs="Courier New"/>
-        </w:rPr>
-        <w:t>Init</w:t>
-      </w:r>
-      <w:proofErr w:type="spellEnd"/>
       <w:r>
         <w:t xml:space="preserve"> </w:t>
       </w:r>
@@ -448,24 +971,14 @@
       <w:r>
         <w:t xml:space="preserve">Create </w:t>
       </w:r>
-      <w:proofErr w:type="spellStart"/>
       <w:r>
         <w:rPr>
           <w:rFonts w:ascii="Courier New" w:hAnsi="Courier New" w:cs="Courier New"/>
         </w:rPr>
         <w:t>XDIWidgetReg</w:t>
       </w:r>
-      <w:proofErr w:type="spellEnd"/>
-      <w:r>
-        <w:t xml:space="preserve"> object, which is responsible for managing opened plugins (various utilities for finding them by name </w:t>
-      </w:r>
-      <w:proofErr w:type="spellStart"/>
-      <w:r>
-        <w:t>etc</w:t>
-      </w:r>
-      <w:proofErr w:type="spellEnd"/>
-      <w:r>
-        <w:t>).</w:t>
+      <w:r>
+        <w:t xml:space="preserve"> object, which is responsible for managing opened plugins (various utilities for finding them by name etc).</w:t>
       </w:r>
     </w:p>
     <w:p>
@@ -479,14 +992,12 @@
       <w:r>
         <w:t xml:space="preserve">Load the settings file (this is implemented in the method </w:t>
       </w:r>
-      <w:proofErr w:type="spellStart"/>
       <w:r>
         <w:rPr>
           <w:rFonts w:ascii="Courier New" w:hAnsi="Courier New" w:cs="Courier New"/>
         </w:rPr>
         <w:t>load_settings</w:t>
       </w:r>
-      <w:proofErr w:type="spellEnd"/>
       <w:r>
         <w:t>).</w:t>
       </w:r>
@@ -517,14 +1028,12 @@
       <w:r>
         <w:t xml:space="preserve">Not to be confused with ‘settings file’ which is required to passed as argument to </w:t>
       </w:r>
-      <w:proofErr w:type="spellStart"/>
       <w:r>
         <w:rPr>
           <w:rFonts w:ascii="Courier New" w:hAnsi="Courier New" w:cs="Courier New"/>
         </w:rPr>
         <w:t>sdi_main</w:t>
       </w:r>
-      <w:proofErr w:type="spellEnd"/>
       <w:r>
         <w:t xml:space="preserve">. </w:t>
       </w:r>
@@ -552,14 +1061,12 @@
       <w:r>
         <w:t xml:space="preserve">Run the </w:t>
       </w:r>
-      <w:proofErr w:type="spellStart"/>
       <w:r>
         <w:rPr>
           <w:rFonts w:ascii="Courier New" w:hAnsi="Courier New" w:cs="Courier New"/>
         </w:rPr>
         <w:t>XXX_intialise</w:t>
       </w:r>
-      <w:proofErr w:type="spellEnd"/>
       <w:r>
         <w:t xml:space="preserve"> method in the instrument-specific settings file, where the </w:t>
       </w:r>
@@ -572,14 +1079,12 @@
       <w:r>
         <w:t xml:space="preserve"> is the </w:t>
       </w:r>
-      <w:proofErr w:type="spellStart"/>
       <w:r>
         <w:rPr>
           <w:rFonts w:ascii="Courier New" w:hAnsi="Courier New" w:cs="Courier New"/>
         </w:rPr>
         <w:t>instrument_name</w:t>
       </w:r>
-      <w:proofErr w:type="spellEnd"/>
       <w:r>
         <w:t xml:space="preserve"> field </w:t>
       </w:r>
@@ -604,13 +1109,8 @@
           <w:numId w:val="1"/>
         </w:numPr>
       </w:pPr>
-      <w:proofErr w:type="spellStart"/>
-      <w:r>
-        <w:t>Initialise</w:t>
-      </w:r>
-      <w:proofErr w:type="spellEnd"/>
-      <w:r>
-        <w:t xml:space="preserve"> the camera. This should eventually be ported into the instrument-specific file, but since all instruments do the same thing currently, this hasn’t been done yet.</w:t>
+      <w:r>
+        <w:t>Initialise the camera. This should eventually be ported into the instrument-specific file, but since all instruments do the same thing currently, this hasn’t been done yet.</w:t>
       </w:r>
     </w:p>
     <w:p>
@@ -622,16 +1122,15 @@
         </w:numPr>
       </w:pPr>
       <w:r>
+        <w:lastRenderedPageBreak/>
         <w:t xml:space="preserve">After initializing, we then start camera acquisition. Frames are grabbed in the </w:t>
       </w:r>
-      <w:proofErr w:type="spellStart"/>
       <w:r>
         <w:rPr>
           <w:rFonts w:ascii="Courier New" w:hAnsi="Courier New" w:cs="Courier New"/>
         </w:rPr>
         <w:t>timer_event</w:t>
       </w:r>
-      <w:proofErr w:type="spellEnd"/>
       <w:r>
         <w:t xml:space="preserve"> method.</w:t>
       </w:r>
@@ -707,27 +1206,15 @@
       <w:r>
         <w:t xml:space="preserve">Start </w:t>
       </w:r>
-      <w:proofErr w:type="spellStart"/>
       <w:r>
         <w:rPr>
           <w:rFonts w:ascii="Courier New" w:hAnsi="Courier New" w:cs="Courier New"/>
         </w:rPr>
         <w:t>xmanager</w:t>
       </w:r>
-      <w:proofErr w:type="spellEnd"/>
       <w:r>
         <w:t>.</w:t>
       </w:r>
-    </w:p>
-    <w:p>
-      <w:pPr>
-        <w:pStyle w:val="NoSpacing"/>
-      </w:pPr>
-    </w:p>
-    <w:p>
-      <w:pPr>
-        <w:pStyle w:val="NoSpacing"/>
-      </w:pPr>
     </w:p>
     <w:p>
       <w:pPr>
@@ -752,7 +1239,6 @@
           <w:sz w:val="24"/>
           <w:szCs w:val="24"/>
         </w:rPr>
-        <w:lastRenderedPageBreak/>
         <w:t>Event Handling</w:t>
       </w:r>
       <w:r>
@@ -776,14 +1262,12 @@
       <w:r>
         <w:t xml:space="preserve">Events are intercepted first by </w:t>
       </w:r>
-      <w:proofErr w:type="spellStart"/>
       <w:r>
         <w:rPr>
           <w:rFonts w:ascii="Courier New" w:hAnsi="Courier New" w:cs="Courier New"/>
         </w:rPr>
         <w:t>Handle_Event</w:t>
       </w:r>
-      <w:proofErr w:type="spellEnd"/>
       <w:r>
         <w:t xml:space="preserve"> in </w:t>
       </w:r>
@@ -796,25 +1280,21 @@
       <w:r>
         <w:t xml:space="preserve">, but are immediately re-routed to </w:t>
       </w:r>
-      <w:proofErr w:type="spellStart"/>
       <w:r>
         <w:rPr>
           <w:rFonts w:ascii="Courier New" w:hAnsi="Courier New" w:cs="Courier New"/>
         </w:rPr>
         <w:t>Event_Handler</w:t>
       </w:r>
-      <w:proofErr w:type="spellEnd"/>
       <w:r>
         <w:t xml:space="preserve"> in </w:t>
       </w:r>
-      <w:proofErr w:type="spellStart"/>
       <w:r>
         <w:rPr>
           <w:rFonts w:ascii="Courier New" w:hAnsi="Courier New" w:cs="Courier New"/>
         </w:rPr>
         <w:t>XDIConsole</w:t>
       </w:r>
-      <w:proofErr w:type="spellEnd"/>
       <w:r>
         <w:t xml:space="preserve">. </w:t>
       </w:r>
@@ -831,52 +1311,32 @@
       <w:r>
         <w:t xml:space="preserve">In </w:t>
       </w:r>
-      <w:proofErr w:type="spellStart"/>
       <w:r>
         <w:rPr>
           <w:rFonts w:ascii="Courier New" w:hAnsi="Courier New" w:cs="Courier New"/>
         </w:rPr>
         <w:t>Event_Handler</w:t>
       </w:r>
-      <w:proofErr w:type="spellEnd"/>
       <w:r>
         <w:t xml:space="preserve"> (</w:t>
       </w:r>
-      <w:proofErr w:type="spellStart"/>
       <w:r>
         <w:rPr>
           <w:rFonts w:ascii="Courier New" w:hAnsi="Courier New" w:cs="Courier New"/>
         </w:rPr>
         <w:t>XDIConsole</w:t>
       </w:r>
-      <w:proofErr w:type="spellEnd"/>
-      <w:r>
-        <w:rPr>
-          <w:rFonts w:ascii="Courier New" w:hAnsi="Courier New" w:cs="Courier New"/>
-        </w:rPr>
-        <w:t>::</w:t>
-      </w:r>
-      <w:proofErr w:type="spellStart"/>
-      <w:r>
-        <w:rPr>
-          <w:rFonts w:ascii="Courier New" w:hAnsi="Courier New" w:cs="Courier New"/>
-        </w:rPr>
-        <w:t>Event_Handler</w:t>
-      </w:r>
-      <w:proofErr w:type="spellEnd"/>
+      <w:r>
+        <w:rPr>
+          <w:rFonts w:ascii="Courier New" w:hAnsi="Courier New" w:cs="Courier New"/>
+        </w:rPr>
+        <w:t>::Event_Handler</w:t>
+      </w:r>
       <w:r>
         <w:t>)</w:t>
       </w:r>
       <w:r>
-        <w:t xml:space="preserve">, events are separated into timer events generated by the console </w:t>
-      </w:r>
-      <w:proofErr w:type="spellStart"/>
-      <w:r>
-        <w:t>gui</w:t>
-      </w:r>
-      <w:proofErr w:type="spellEnd"/>
-      <w:r>
-        <w:t xml:space="preserve"> and events which will be re-routed to plugins (including the console).</w:t>
+        <w:t>, events are separated into timer events generated by the console gui and events which will be re-routed to plugins (including the console).</w:t>
       </w:r>
       <w:r>
         <w:t xml:space="preserve"> Timer events are sent on to plugins which have registered to receive them (including the console). </w:t>
@@ -903,28 +1363,12 @@
       <w:r>
         <w:t xml:space="preserve">vents in </w:t>
       </w:r>
-      <w:proofErr w:type="spellStart"/>
-      <w:r>
-        <w:rPr>
-          <w:rFonts w:ascii="Courier New" w:hAnsi="Courier New" w:cs="Courier New"/>
-        </w:rPr>
-        <w:t>XDIConsole</w:t>
-      </w:r>
-      <w:proofErr w:type="spellEnd"/>
-      <w:r>
-        <w:rPr>
-          <w:rFonts w:ascii="Courier New" w:hAnsi="Courier New" w:cs="Courier New"/>
-        </w:rPr>
-        <w:t>::</w:t>
-      </w:r>
-      <w:proofErr w:type="spellStart"/>
-      <w:r>
-        <w:rPr>
-          <w:rFonts w:ascii="Courier New" w:hAnsi="Courier New" w:cs="Courier New"/>
-        </w:rPr>
-        <w:t>timer_event</w:t>
-      </w:r>
-      <w:proofErr w:type="spellEnd"/>
+      <w:r>
+        <w:rPr>
+          <w:rFonts w:ascii="Courier New" w:hAnsi="Courier New" w:cs="Courier New"/>
+        </w:rPr>
+        <w:t>XDIConsole::timer_event</w:t>
+      </w:r>
       <w:r>
         <w:t xml:space="preserve">, and </w:t>
       </w:r>
@@ -937,14 +1381,12 @@
       <w:r>
         <w:t xml:space="preserve">culating solar elevation angle. Once frames are acquired they are passed onto plugins which have registered to receive frame events (plugins indicate the need for frame or timer events by setting inherited member variables </w:t>
       </w:r>
-      <w:proofErr w:type="spellStart"/>
       <w:r>
         <w:rPr>
           <w:rFonts w:ascii="Courier New" w:hAnsi="Courier New" w:cs="Courier New"/>
         </w:rPr>
         <w:t>self.need_timer</w:t>
       </w:r>
-      <w:proofErr w:type="spellEnd"/>
       <w:r>
         <w:rPr>
           <w:rFonts w:ascii="Courier New" w:hAnsi="Courier New" w:cs="Courier New"/>
@@ -955,39 +1397,23 @@
         <w:rPr>
           <w:rFonts w:ascii="Courier New" w:hAnsi="Courier New" w:cs="Courier New"/>
         </w:rPr>
-        <w:t xml:space="preserve">, </w:t>
-      </w:r>
-      <w:proofErr w:type="spellStart"/>
-      <w:r>
-        <w:rPr>
-          <w:rFonts w:ascii="Courier New" w:hAnsi="Courier New" w:cs="Courier New"/>
-        </w:rPr>
-        <w:t>s</w:t>
-      </w:r>
-      <w:r>
-        <w:rPr>
-          <w:rFonts w:ascii="Courier New" w:hAnsi="Courier New" w:cs="Courier New"/>
-        </w:rPr>
-        <w:t>elf.need_frame</w:t>
-      </w:r>
-      <w:proofErr w:type="spellEnd"/>
-      <w:r>
-        <w:rPr>
-          <w:rFonts w:ascii="Courier New" w:hAnsi="Courier New" w:cs="Courier New"/>
-        </w:rPr>
-        <w:t xml:space="preserve"> = 1 </w:t>
+        <w:t>, s</w:t>
+      </w:r>
+      <w:r>
+        <w:rPr>
+          <w:rFonts w:ascii="Courier New" w:hAnsi="Courier New" w:cs="Courier New"/>
+        </w:rPr>
+        <w:t xml:space="preserve">elf.need_frame = 1 </w:t>
       </w:r>
       <w:r>
         <w:t xml:space="preserve">in their </w:t>
       </w:r>
-      <w:proofErr w:type="spellStart"/>
       <w:r>
         <w:rPr>
           <w:rFonts w:ascii="Courier New" w:hAnsi="Courier New" w:cs="Courier New"/>
         </w:rPr>
         <w:t>init</w:t>
       </w:r>
-      <w:proofErr w:type="spellEnd"/>
       <w:r>
         <w:t xml:space="preserve"> methods)</w:t>
       </w:r>
@@ -1033,136 +1459,63 @@
       <w:r>
         <w:t xml:space="preserve">When the console decides it needs to execute a new schedule instruction, it calls </w:t>
       </w:r>
-      <w:proofErr w:type="spellStart"/>
-      <w:r>
-        <w:rPr>
-          <w:rFonts w:ascii="Courier New" w:hAnsi="Courier New" w:cs="Courier New"/>
-        </w:rPr>
-        <w:t>XDIConsole</w:t>
-      </w:r>
-      <w:proofErr w:type="spellEnd"/>
-      <w:r>
-        <w:rPr>
-          <w:rFonts w:ascii="Courier New" w:hAnsi="Courier New" w:cs="Courier New"/>
-        </w:rPr>
-        <w:t>::</w:t>
-      </w:r>
-      <w:proofErr w:type="spellStart"/>
-      <w:r>
-        <w:rPr>
-          <w:rFonts w:ascii="Courier New" w:hAnsi="Courier New" w:cs="Courier New"/>
-        </w:rPr>
-        <w:t>execute_schedule</w:t>
-      </w:r>
-      <w:proofErr w:type="spellEnd"/>
+      <w:r>
+        <w:rPr>
+          <w:rFonts w:ascii="Courier New" w:hAnsi="Courier New" w:cs="Courier New"/>
+        </w:rPr>
+        <w:t>XDIConsole::execute_schedule</w:t>
+      </w:r>
       <w:r>
         <w:t xml:space="preserve">. Current schedule information is stored in console member variables </w:t>
       </w:r>
-      <w:proofErr w:type="spellStart"/>
       <w:r>
         <w:rPr>
           <w:rFonts w:ascii="Courier New" w:hAnsi="Courier New" w:cs="Courier New"/>
         </w:rPr>
         <w:t>self.runtime.schedule</w:t>
       </w:r>
-      <w:proofErr w:type="spellEnd"/>
       <w:r>
         <w:t xml:space="preserve"> and </w:t>
       </w:r>
-      <w:proofErr w:type="spellStart"/>
       <w:r>
         <w:rPr>
           <w:rFonts w:ascii="Courier New" w:hAnsi="Courier New" w:cs="Courier New"/>
         </w:rPr>
         <w:t>self.misc.schedule_line</w:t>
       </w:r>
-      <w:proofErr w:type="spellEnd"/>
       <w:r>
         <w:t>.</w:t>
       </w:r>
       <w:r>
-        <w:t xml:space="preserve"> It first checks to see if the </w:t>
-      </w:r>
-      <w:proofErr w:type="spellStart"/>
-      <w:r>
-        <w:t>phasemap</w:t>
-      </w:r>
-      <w:proofErr w:type="spellEnd"/>
-      <w:r>
-        <w:t xml:space="preserve"> or steps/order need refreshing. It then calls the function </w:t>
-      </w:r>
-      <w:proofErr w:type="spellStart"/>
-      <w:r>
-        <w:rPr>
-          <w:rFonts w:ascii="Courier New" w:hAnsi="Courier New" w:cs="Courier New"/>
-        </w:rPr>
+        <w:t xml:space="preserve"> It first checks to see if the phasemap or steps/order need refreshing. It then calls the function </w:t>
+      </w:r>
+      <w:r>
+        <w:rPr>
+          <w:rFonts w:ascii="Courier New" w:hAnsi="Courier New" w:cs="Courier New"/>
+        </w:rPr>
+        <w:t xml:space="preserve">schedule_reader </w:t>
+      </w:r>
+      <w:r>
+        <w:t>(</w:t>
+      </w:r>
+      <w:r>
         <w:t>schedule_reader</w:t>
       </w:r>
-      <w:proofErr w:type="spellEnd"/>
-      <w:r>
-        <w:rPr>
-          <w:rFonts w:ascii="Courier New" w:hAnsi="Courier New" w:cs="Courier New"/>
-        </w:rPr>
-        <w:t xml:space="preserve"> </w:t>
-      </w:r>
-      <w:r>
-        <w:t>(</w:t>
-      </w:r>
-      <w:r>
-        <w:t>schedule_reader</w:t>
-      </w:r>
-      <w:r>
-        <w:t xml:space="preserve">.pro). This function gives back the next schedule command and arguments based on the need to refresh </w:t>
-      </w:r>
-      <w:proofErr w:type="spellStart"/>
-      <w:r>
-        <w:t>phasemap</w:t>
-      </w:r>
-      <w:proofErr w:type="spellEnd"/>
-      <w:r>
-        <w:t xml:space="preserve"> steps/order, and the site latitude and longitude (to get solar elevation angle). </w:t>
-      </w:r>
-      <w:r>
-        <w:t xml:space="preserve">It gets a reference to </w:t>
-      </w:r>
-      <w:bookmarkStart w:id="0" w:name="_GoBack"/>
-      <w:bookmarkEnd w:id="0"/>
-      <w:r>
-        <w:t xml:space="preserve">the console so it can retrieve the </w:t>
-      </w:r>
-      <w:proofErr w:type="spellStart"/>
-      <w:r>
-        <w:t>snr</w:t>
-      </w:r>
-      <w:proofErr w:type="spellEnd"/>
-      <w:r>
-        <w:t xml:space="preserve">/scan. </w:t>
+      <w:r>
+        <w:t xml:space="preserve">.pro). This function gives back the next schedule command and arguments based on the need to refresh phasemap steps/order, and the site latitude and longitude (to get solar elevation angle). </w:t>
+      </w:r>
+      <w:r>
+        <w:t xml:space="preserve">It gets a reference to the console so it can retrieve the snr/scan. </w:t>
       </w:r>
       <w:r>
         <w:t xml:space="preserve">The rest of </w:t>
       </w:r>
-      <w:proofErr w:type="spellStart"/>
-      <w:r>
-        <w:rPr>
-          <w:rFonts w:ascii="Courier New" w:hAnsi="Courier New" w:cs="Courier New"/>
-        </w:rPr>
-        <w:t>XDIConsole</w:t>
-      </w:r>
-      <w:proofErr w:type="spellEnd"/>
-      <w:r>
-        <w:rPr>
-          <w:rFonts w:ascii="Courier New" w:hAnsi="Courier New" w:cs="Courier New"/>
-        </w:rPr>
-        <w:t>::</w:t>
-      </w:r>
-      <w:proofErr w:type="spellStart"/>
-      <w:r>
-        <w:rPr>
-          <w:rFonts w:ascii="Courier New" w:hAnsi="Courier New" w:cs="Courier New"/>
-        </w:rPr>
-        <w:t>execute_schedule</w:t>
-      </w:r>
-      <w:proofErr w:type="spellEnd"/>
+      <w:r>
+        <w:rPr>
+          <w:rFonts w:ascii="Courier New" w:hAnsi="Courier New" w:cs="Courier New"/>
+        </w:rPr>
+        <w:t>XDIConsole::execute_schedule</w:t>
+      </w:r>
       <w:r>
         <w:rPr>
           <w:rFonts w:ascii="Courier New" w:hAnsi="Courier New" w:cs="Courier New"/>
@@ -1187,19 +1540,11 @@
           <w:rFonts w:ascii="Courier New" w:hAnsi="Courier New" w:cs="Courier New"/>
         </w:rPr>
       </w:pPr>
-      <w:proofErr w:type="spellStart"/>
-      <w:r>
-        <w:rPr>
-          <w:rFonts w:ascii="Courier New" w:hAnsi="Courier New" w:cs="Courier New"/>
-        </w:rPr>
-        <w:t>phasemapper</w:t>
-      </w:r>
-      <w:proofErr w:type="spellEnd"/>
-      <w:r>
-        <w:rPr>
-          <w:rFonts w:ascii="Courier New" w:hAnsi="Courier New" w:cs="Courier New"/>
-        </w:rPr>
-        <w:t xml:space="preserve"> </w:t>
+      <w:r>
+        <w:rPr>
+          <w:rFonts w:ascii="Courier New" w:hAnsi="Courier New" w:cs="Courier New"/>
+        </w:rPr>
+        <w:t xml:space="preserve">phasemapper </w:t>
       </w:r>
     </w:p>
     <w:p>
@@ -1213,19 +1558,11 @@
           <w:rFonts w:ascii="Courier New" w:hAnsi="Courier New" w:cs="Courier New"/>
         </w:rPr>
       </w:pPr>
-      <w:proofErr w:type="spellStart"/>
-      <w:r>
-        <w:rPr>
-          <w:rFonts w:ascii="Courier New" w:hAnsi="Courier New" w:cs="Courier New"/>
-        </w:rPr>
-        <w:t>stepsperorder</w:t>
-      </w:r>
-      <w:proofErr w:type="spellEnd"/>
-      <w:r>
-        <w:rPr>
-          <w:rFonts w:ascii="Courier New" w:hAnsi="Courier New" w:cs="Courier New"/>
-        </w:rPr>
-        <w:t xml:space="preserve"> </w:t>
+      <w:r>
+        <w:rPr>
+          <w:rFonts w:ascii="Courier New" w:hAnsi="Courier New" w:cs="Courier New"/>
+        </w:rPr>
+        <w:t xml:space="preserve">stepsperorder </w:t>
       </w:r>
     </w:p>
     <w:p>
@@ -1257,14 +1594,12 @@
           <w:rFonts w:cstheme="minorHAnsi"/>
         </w:rPr>
       </w:pPr>
-      <w:proofErr w:type="spellStart"/>
       <w:r>
         <w:rPr>
           <w:rFonts w:ascii="Courier New" w:hAnsi="Courier New" w:cs="Courier New"/>
         </w:rPr>
         <w:t>camaraset</w:t>
       </w:r>
-      <w:proofErr w:type="spellEnd"/>
       <w:r>
         <w:rPr>
           <w:rFonts w:cstheme="minorHAnsi"/>
@@ -1283,14 +1618,12 @@
           <w:rFonts w:cstheme="minorHAnsi"/>
         </w:rPr>
       </w:pPr>
-      <w:proofErr w:type="spellStart"/>
       <w:r>
         <w:rPr>
           <w:rFonts w:ascii="Courier New" w:hAnsi="Courier New" w:cs="Courier New"/>
         </w:rPr>
         <w:t>runscript</w:t>
       </w:r>
-      <w:proofErr w:type="spellEnd"/>
       <w:r>
         <w:rPr>
           <w:rFonts w:cstheme="minorHAnsi"/>
@@ -1307,21 +1640,7 @@
         <w:rPr>
           <w:rFonts w:cstheme="minorHAnsi"/>
         </w:rPr>
-        <w:t xml:space="preserve"> an </w:t>
-      </w:r>
-      <w:proofErr w:type="spellStart"/>
-      <w:r>
-        <w:rPr>
-          <w:rFonts w:cstheme="minorHAnsi"/>
-        </w:rPr>
-        <w:t>idl</w:t>
-      </w:r>
-      <w:proofErr w:type="spellEnd"/>
-      <w:r>
-        <w:rPr>
-          <w:rFonts w:cstheme="minorHAnsi"/>
-        </w:rPr>
-        <w:t xml:space="preserve"> string)</w:t>
+        <w:t xml:space="preserve"> an idl string)</w:t>
       </w:r>
     </w:p>
     <w:p>
@@ -1359,14 +1678,12 @@
           <w:rFonts w:cstheme="minorHAnsi"/>
         </w:rPr>
       </w:pPr>
-      <w:proofErr w:type="spellStart"/>
       <w:r>
         <w:rPr>
           <w:rFonts w:ascii="Courier New" w:hAnsi="Courier New" w:cs="Courier New"/>
         </w:rPr>
         <w:t>cal_switch</w:t>
       </w:r>
-      <w:proofErr w:type="spellEnd"/>
       <w:r>
         <w:rPr>
           <w:rFonts w:cstheme="minorHAnsi"/>
@@ -1477,6 +1794,7 @@
         <w:rPr>
           <w:rFonts w:cstheme="minorHAnsi"/>
         </w:rPr>
+        <w:lastRenderedPageBreak/>
         <w:t>If you need to implement new schedule file com</w:t>
       </w:r>
       <w:r>
@@ -1529,21 +1847,7 @@
         <w:rPr>
           <w:rFonts w:ascii="Courier New" w:hAnsi="Courier New" w:cs="Courier New"/>
         </w:rPr>
-        <w:t xml:space="preserve">if command </w:t>
-      </w:r>
-      <w:proofErr w:type="spellStart"/>
-      <w:r>
-        <w:rPr>
-          <w:rFonts w:ascii="Courier New" w:hAnsi="Courier New" w:cs="Courier New"/>
-        </w:rPr>
-        <w:t>eq</w:t>
-      </w:r>
-      <w:proofErr w:type="spellEnd"/>
-      <w:r>
-        <w:rPr>
-          <w:rFonts w:ascii="Courier New" w:hAnsi="Courier New" w:cs="Courier New"/>
-        </w:rPr>
-        <w:t xml:space="preserve"> 'filter' then begin</w:t>
+        <w:t>if command eq 'filter' then begin</w:t>
       </w:r>
     </w:p>
     <w:p>
@@ -1554,33 +1858,11 @@
           <w:rFonts w:ascii="Courier New" w:hAnsi="Courier New" w:cs="Courier New"/>
         </w:rPr>
       </w:pPr>
-      <w:proofErr w:type="spellStart"/>
-      <w:r>
-        <w:rPr>
-          <w:rFonts w:ascii="Courier New" w:hAnsi="Courier New" w:cs="Courier New"/>
-        </w:rPr>
-        <w:t>filter_number</w:t>
-      </w:r>
-      <w:proofErr w:type="spellEnd"/>
-      <w:r>
-        <w:rPr>
-          <w:rFonts w:ascii="Courier New" w:hAnsi="Courier New" w:cs="Courier New"/>
-        </w:rPr>
-        <w:t xml:space="preserve"> = fix(</w:t>
-      </w:r>
-      <w:proofErr w:type="spellStart"/>
-      <w:r>
-        <w:rPr>
-          <w:rFonts w:ascii="Courier New" w:hAnsi="Courier New" w:cs="Courier New"/>
-        </w:rPr>
-        <w:t>args</w:t>
-      </w:r>
-      <w:proofErr w:type="spellEnd"/>
-      <w:r>
-        <w:rPr>
-          <w:rFonts w:ascii="Courier New" w:hAnsi="Courier New" w:cs="Courier New"/>
-        </w:rPr>
-        <w:t>(0))</w:t>
+      <w:r>
+        <w:rPr>
+          <w:rFonts w:ascii="Courier New" w:hAnsi="Courier New" w:cs="Courier New"/>
+        </w:rPr>
+        <w:t>filter_number = fix(args(0))</w:t>
       </w:r>
     </w:p>
     <w:p>
@@ -1596,28 +1878,12 @@
         </w:rPr>
         <w:tab/>
       </w:r>
-      <w:proofErr w:type="spellStart"/>
-      <w:r>
-        <w:rPr>
-          <w:rFonts w:ascii="Courier New" w:hAnsi="Courier New" w:cs="Courier New"/>
-        </w:rPr>
-        <w:t>current_filter</w:t>
-      </w:r>
-      <w:proofErr w:type="spellEnd"/>
-      <w:r>
-        <w:rPr>
-          <w:rFonts w:ascii="Courier New" w:hAnsi="Courier New" w:cs="Courier New"/>
-        </w:rPr>
-        <w:t xml:space="preserve"> = </w:t>
-      </w:r>
-      <w:proofErr w:type="spellStart"/>
-      <w:r>
-        <w:rPr>
-          <w:rFonts w:ascii="Courier New" w:hAnsi="Courier New" w:cs="Courier New"/>
-        </w:rPr>
-        <w:t>self.misc.current_filter</w:t>
-      </w:r>
-      <w:proofErr w:type="spellEnd"/>
+      <w:r>
+        <w:rPr>
+          <w:rFonts w:ascii="Courier New" w:hAnsi="Courier New" w:cs="Courier New"/>
+        </w:rPr>
+        <w:t>current_filter = self.misc.current_filter</w:t>
+      </w:r>
     </w:p>
     <w:p>
       <w:pPr>
@@ -1631,29 +1897,8 @@
           <w:rFonts w:ascii="Courier New" w:hAnsi="Courier New" w:cs="Courier New"/>
         </w:rPr>
         <w:tab/>
-      </w:r>
-      <w:proofErr w:type="spellStart"/>
-      <w:r>
-        <w:rPr>
-          <w:rFonts w:ascii="Courier New" w:hAnsi="Courier New" w:cs="Courier New"/>
-        </w:rPr>
-        <w:t>log_path</w:t>
-      </w:r>
-      <w:proofErr w:type="spellEnd"/>
-      <w:r>
-        <w:rPr>
-          <w:rFonts w:ascii="Courier New" w:hAnsi="Courier New" w:cs="Courier New"/>
-        </w:rPr>
-        <w:t xml:space="preserve"> = </w:t>
-      </w:r>
-      <w:proofErr w:type="spellStart"/>
-      <w:r>
-        <w:rPr>
-          <w:rFonts w:ascii="Courier New" w:hAnsi="Courier New" w:cs="Courier New"/>
-        </w:rPr>
-        <w:t>self.logging.log_directory</w:t>
-      </w:r>
-      <w:proofErr w:type="spellEnd"/>
+        <w:t>log_path = self.logging.log_directory</w:t>
+      </w:r>
     </w:p>
     <w:p>
       <w:pPr>
@@ -1667,34 +1912,7 @@
           <w:rFonts w:ascii="Courier New" w:hAnsi="Courier New" w:cs="Courier New"/>
         </w:rPr>
         <w:tab/>
-      </w:r>
-      <w:proofErr w:type="spellStart"/>
-      <w:r>
-        <w:rPr>
-          <w:rFonts w:ascii="Courier New" w:hAnsi="Courier New" w:cs="Courier New"/>
-        </w:rPr>
-        <w:t>call_procedure</w:t>
-      </w:r>
-      <w:proofErr w:type="spellEnd"/>
-      <w:r>
-        <w:rPr>
-          <w:rFonts w:ascii="Courier New" w:hAnsi="Courier New" w:cs="Courier New"/>
-        </w:rPr>
-        <w:t xml:space="preserve">, </w:t>
-      </w:r>
-      <w:proofErr w:type="spellStart"/>
-      <w:r>
-        <w:rPr>
-          <w:rFonts w:ascii="Courier New" w:hAnsi="Courier New" w:cs="Courier New"/>
-        </w:rPr>
-        <w:t>self.header.instrument_name</w:t>
-      </w:r>
-      <w:proofErr w:type="spellEnd"/>
-      <w:r>
-        <w:rPr>
-          <w:rFonts w:ascii="Courier New" w:hAnsi="Courier New" w:cs="Courier New"/>
-        </w:rPr>
-        <w:t xml:space="preserve"> + '_filter',</w:t>
+        <w:t>call_procedure, self.header.instrument_name + '_filter',</w:t>
       </w:r>
       <w:r>
         <w:rPr>
@@ -1717,61 +1935,11 @@
           <w:rFonts w:ascii="Courier New" w:hAnsi="Courier New" w:cs="Courier New"/>
         </w:rPr>
       </w:pPr>
-      <w:proofErr w:type="spellStart"/>
-      <w:r>
-        <w:rPr>
-          <w:rFonts w:ascii="Courier New" w:hAnsi="Courier New" w:cs="Courier New"/>
-        </w:rPr>
-        <w:t>filter_number</w:t>
-      </w:r>
-      <w:proofErr w:type="spellEnd"/>
-      <w:r>
-        <w:rPr>
-          <w:rFonts w:ascii="Courier New" w:hAnsi="Courier New" w:cs="Courier New"/>
-        </w:rPr>
-        <w:t xml:space="preserve">, </w:t>
-      </w:r>
-      <w:proofErr w:type="spellStart"/>
-      <w:r>
-        <w:rPr>
-          <w:rFonts w:ascii="Courier New" w:hAnsi="Courier New" w:cs="Courier New"/>
-        </w:rPr>
-        <w:t>log_path</w:t>
-      </w:r>
-      <w:proofErr w:type="spellEnd"/>
-      <w:r>
-        <w:rPr>
-          <w:rFonts w:ascii="Courier New" w:hAnsi="Courier New" w:cs="Courier New"/>
-        </w:rPr>
-        <w:t xml:space="preserve"> = </w:t>
-      </w:r>
-      <w:proofErr w:type="spellStart"/>
-      <w:r>
-        <w:rPr>
-          <w:rFonts w:ascii="Courier New" w:hAnsi="Courier New" w:cs="Courier New"/>
-        </w:rPr>
-        <w:t>log_path</w:t>
-      </w:r>
-      <w:proofErr w:type="spellEnd"/>
-      <w:r>
-        <w:rPr>
-          <w:rFonts w:ascii="Courier New" w:hAnsi="Courier New" w:cs="Courier New"/>
-        </w:rPr>
-        <w:t xml:space="preserve">, </w:t>
-      </w:r>
-      <w:proofErr w:type="spellStart"/>
-      <w:r>
-        <w:rPr>
-          <w:rFonts w:ascii="Courier New" w:hAnsi="Courier New" w:cs="Courier New"/>
-        </w:rPr>
-        <w:t>self.misc</w:t>
-      </w:r>
-      <w:proofErr w:type="spellEnd"/>
-      <w:r>
-        <w:rPr>
-          <w:rFonts w:ascii="Courier New" w:hAnsi="Courier New" w:cs="Courier New"/>
-        </w:rPr>
-        <w:t xml:space="preserve">, </w:t>
+      <w:r>
+        <w:rPr>
+          <w:rFonts w:ascii="Courier New" w:hAnsi="Courier New" w:cs="Courier New"/>
+        </w:rPr>
+        <w:t xml:space="preserve">filter_number, log_path = log_path, self.misc, </w:t>
       </w:r>
       <w:r>
         <w:rPr>
@@ -1792,53 +1960,23 @@
           <w:rFonts w:ascii="Courier New" w:hAnsi="Courier New" w:cs="Courier New"/>
         </w:rPr>
         <w:tab/>
-      </w:r>
-      <w:proofErr w:type="spellStart"/>
-      <w:r>
-        <w:rPr>
-          <w:rFonts w:ascii="Courier New" w:hAnsi="Courier New" w:cs="Courier New"/>
-        </w:rPr>
-        <w:t>self.misc.current_filter</w:t>
-      </w:r>
-      <w:proofErr w:type="spellEnd"/>
-      <w:r>
-        <w:rPr>
-          <w:rFonts w:ascii="Courier New" w:hAnsi="Courier New" w:cs="Courier New"/>
-        </w:rPr>
-        <w:t xml:space="preserve"> = </w:t>
-      </w:r>
-      <w:proofErr w:type="spellStart"/>
-      <w:r>
-        <w:rPr>
-          <w:rFonts w:ascii="Courier New" w:hAnsi="Courier New" w:cs="Courier New"/>
-        </w:rPr>
-        <w:t>filter_number</w:t>
-      </w:r>
-      <w:proofErr w:type="spellEnd"/>
-    </w:p>
-    <w:p>
-      <w:pPr>
-        <w:pStyle w:val="NoSpacing"/>
-        <w:rPr>
-          <w:rFonts w:ascii="Courier New" w:hAnsi="Courier New" w:cs="Courier New"/>
-        </w:rPr>
-      </w:pPr>
-      <w:r>
-        <w:rPr>
-          <w:rFonts w:ascii="Courier New" w:hAnsi="Courier New" w:cs="Courier New"/>
-        </w:rPr>
-        <w:lastRenderedPageBreak/>
+        <w:t>self.misc.current_filter = filter_number</w:t>
+      </w:r>
+    </w:p>
+    <w:p>
+      <w:pPr>
+        <w:pStyle w:val="NoSpacing"/>
+        <w:rPr>
+          <w:rFonts w:ascii="Courier New" w:hAnsi="Courier New" w:cs="Courier New"/>
+        </w:rPr>
+      </w:pPr>
+      <w:r>
+        <w:rPr>
+          <w:rFonts w:ascii="Courier New" w:hAnsi="Courier New" w:cs="Courier New"/>
+        </w:rPr>
         <w:tab/>
-        <w:t xml:space="preserve">self -&gt; </w:t>
-      </w:r>
-      <w:proofErr w:type="spellStart"/>
-      <w:r>
-        <w:rPr>
-          <w:rFonts w:ascii="Courier New" w:hAnsi="Courier New" w:cs="Courier New"/>
-        </w:rPr>
-        <w:t>save_current_settings</w:t>
-      </w:r>
-      <w:proofErr w:type="spellEnd"/>
+        <w:t>self -&gt; save_current_settings</w:t>
+      </w:r>
     </w:p>
     <w:p>
       <w:pPr>
@@ -1858,21 +1996,7 @@
         <w:rPr>
           <w:rFonts w:ascii="Courier New" w:hAnsi="Courier New" w:cs="Courier New"/>
         </w:rPr>
-        <w:t>string(</w:t>
-      </w:r>
-      <w:proofErr w:type="spellStart"/>
-      <w:r>
-        <w:rPr>
-          <w:rFonts w:ascii="Courier New" w:hAnsi="Courier New" w:cs="Courier New"/>
-        </w:rPr>
-        <w:t>filter_number</w:t>
-      </w:r>
-      <w:proofErr w:type="spellEnd"/>
-      <w:r>
-        <w:rPr>
-          <w:rFonts w:ascii="Courier New" w:hAnsi="Courier New" w:cs="Courier New"/>
-        </w:rPr>
-        <w:t>, $</w:t>
+        <w:t>string(filter_number, $</w:t>
       </w:r>
     </w:p>
     <w:p>
@@ -1897,14 +2021,12 @@
           <w:rFonts w:ascii="Courier New" w:hAnsi="Courier New" w:cs="Courier New"/>
         </w:rPr>
       </w:pPr>
-      <w:proofErr w:type="spellStart"/>
       <w:r>
         <w:rPr>
           <w:rFonts w:ascii="Courier New" w:hAnsi="Courier New" w:cs="Courier New"/>
         </w:rPr>
         <w:t>endif</w:t>
       </w:r>
-      <w:proofErr w:type="spellEnd"/>
     </w:p>
     <w:p>
       <w:pPr>
@@ -1957,28 +2079,12 @@
         </w:rPr>
         <w:t xml:space="preserve">Handled by </w:t>
       </w:r>
-      <w:proofErr w:type="spellStart"/>
-      <w:r>
-        <w:rPr>
-          <w:rFonts w:ascii="Courier New" w:hAnsi="Courier New" w:cs="Courier New"/>
-        </w:rPr>
-        <w:t>XDIConsole</w:t>
-      </w:r>
-      <w:proofErr w:type="spellEnd"/>
-      <w:r>
-        <w:rPr>
-          <w:rFonts w:ascii="Courier New" w:hAnsi="Courier New" w:cs="Courier New"/>
-        </w:rPr>
-        <w:t>::</w:t>
-      </w:r>
-      <w:proofErr w:type="spellStart"/>
-      <w:r>
-        <w:rPr>
-          <w:rFonts w:ascii="Courier New" w:hAnsi="Courier New" w:cs="Courier New"/>
-        </w:rPr>
-        <w:t>start_plugin</w:t>
-      </w:r>
-      <w:proofErr w:type="spellEnd"/>
+      <w:r>
+        <w:rPr>
+          <w:rFonts w:ascii="Courier New" w:hAnsi="Courier New" w:cs="Courier New"/>
+        </w:rPr>
+        <w:t>XDIConsole::start_plugin</w:t>
+      </w:r>
       <w:r>
         <w:rPr>
           <w:rFonts w:cstheme="minorHAnsi"/>
@@ -1995,35 +2101,13 @@
         <w:rPr>
           <w:rFonts w:cstheme="minorHAnsi"/>
         </w:rPr>
-        <w:t xml:space="preserve"> either by clicking in the drop-down menu from the console </w:t>
-      </w:r>
-      <w:proofErr w:type="spellStart"/>
-      <w:r>
-        <w:rPr>
-          <w:rFonts w:cstheme="minorHAnsi"/>
-        </w:rPr>
-        <w:t>gui</w:t>
-      </w:r>
-      <w:proofErr w:type="spellEnd"/>
-      <w:r>
-        <w:rPr>
-          <w:rFonts w:cstheme="minorHAnsi"/>
-        </w:rPr>
-        <w:t xml:space="preserve">, or through a schedule file command, in which case the plugin is being ‘auto-started’ (each plugin needs an </w:t>
-      </w:r>
-      <w:proofErr w:type="spellStart"/>
-      <w:r>
-        <w:rPr>
-          <w:rFonts w:ascii="Courier New" w:hAnsi="Courier New" w:cs="Courier New"/>
-        </w:rPr>
-        <w:t>auto_start</w:t>
-      </w:r>
-      <w:proofErr w:type="spellEnd"/>
-      <w:r>
-        <w:rPr>
-          <w:rFonts w:ascii="Courier New" w:hAnsi="Courier New" w:cs="Courier New"/>
-        </w:rPr>
-        <w:t xml:space="preserve"> </w:t>
+        <w:t xml:space="preserve"> either by clicking in the drop-down menu from the console gui, or through a schedule file command, in which case the plugin is being ‘auto-started’ (each plugin needs an </w:t>
+      </w:r>
+      <w:r>
+        <w:rPr>
+          <w:rFonts w:ascii="Courier New" w:hAnsi="Courier New" w:cs="Courier New"/>
+        </w:rPr>
+        <w:t xml:space="preserve">auto_start </w:t>
       </w:r>
       <w:r>
         <w:rPr>
@@ -2031,19 +2115,11 @@
         </w:rPr>
         <w:t xml:space="preserve">method to handle this). The first part of </w:t>
       </w:r>
-      <w:proofErr w:type="spellStart"/>
-      <w:r>
-        <w:rPr>
-          <w:rFonts w:ascii="Courier New" w:hAnsi="Courier New" w:cs="Courier New"/>
-        </w:rPr>
-        <w:t>start_plugin</w:t>
-      </w:r>
-      <w:proofErr w:type="spellEnd"/>
-      <w:r>
-        <w:rPr>
-          <w:rFonts w:ascii="Courier New" w:hAnsi="Courier New" w:cs="Courier New"/>
-        </w:rPr>
-        <w:t xml:space="preserve"> </w:t>
+      <w:r>
+        <w:rPr>
+          <w:rFonts w:ascii="Courier New" w:hAnsi="Courier New" w:cs="Courier New"/>
+        </w:rPr>
+        <w:t xml:space="preserve">start_plugin </w:t>
       </w:r>
       <w:r>
         <w:rPr>
@@ -2115,14 +2191,12 @@
         </w:rPr>
         <w:t xml:space="preserve">Check if saved settings exist for the plugin, if they do then restore them, the restored data is in a structure called </w:t>
       </w:r>
-      <w:proofErr w:type="spellStart"/>
       <w:r>
         <w:rPr>
           <w:rFonts w:ascii="Courier New" w:hAnsi="Courier New" w:cs="Courier New"/>
         </w:rPr>
         <w:t>restore_struc</w:t>
       </w:r>
-      <w:proofErr w:type="spellEnd"/>
       <w:r>
         <w:rPr>
           <w:rFonts w:cstheme="minorHAnsi"/>
@@ -2222,18 +2296,178 @@
       <w:pPr>
         <w:pStyle w:val="NoSpacing"/>
         <w:rPr>
-          <w:rFonts w:ascii="Courier New" w:hAnsi="Courier New" w:cs="Courier New"/>
-        </w:rPr>
-      </w:pPr>
-    </w:p>
-    <w:p>
-      <w:pPr>
-        <w:pStyle w:val="NoSpacing"/>
-      </w:pPr>
-    </w:p>
-    <w:p>
-      <w:pPr>
-        <w:pStyle w:val="NoSpacing"/>
+          <w:rFonts w:cstheme="minorHAnsi"/>
+          <w:b/>
+          <w:sz w:val="24"/>
+          <w:szCs w:val="24"/>
+        </w:rPr>
+      </w:pPr>
+      <w:r>
+        <w:rPr>
+          <w:rFonts w:cstheme="minorHAnsi"/>
+          <w:b/>
+          <w:sz w:val="24"/>
+          <w:szCs w:val="24"/>
+        </w:rPr>
+        <w:t>Adding fields to the settings file</w:t>
+      </w:r>
+      <w:r>
+        <w:rPr>
+          <w:rFonts w:cstheme="minorHAnsi"/>
+          <w:b/>
+          <w:sz w:val="24"/>
+          <w:szCs w:val="24"/>
+        </w:rPr>
+        <w:t>:</w:t>
+      </w:r>
+    </w:p>
+    <w:p>
+      <w:pPr>
+        <w:tabs>
+          <w:tab w:val="left" w:pos="916"/>
+          <w:tab w:val="left" w:pos="1832"/>
+          <w:tab w:val="left" w:pos="2748"/>
+          <w:tab w:val="left" w:pos="3664"/>
+          <w:tab w:val="left" w:pos="4580"/>
+          <w:tab w:val="left" w:pos="5496"/>
+          <w:tab w:val="left" w:pos="6412"/>
+          <w:tab w:val="left" w:pos="7328"/>
+          <w:tab w:val="left" w:pos="8244"/>
+          <w:tab w:val="left" w:pos="9160"/>
+          <w:tab w:val="left" w:pos="10076"/>
+          <w:tab w:val="left" w:pos="10992"/>
+          <w:tab w:val="left" w:pos="11908"/>
+          <w:tab w:val="left" w:pos="12824"/>
+          <w:tab w:val="left" w:pos="13740"/>
+          <w:tab w:val="left" w:pos="14656"/>
+        </w:tabs>
+        <w:spacing w:after="0" w:line="240" w:lineRule="atLeast"/>
+      </w:pPr>
+    </w:p>
+    <w:p>
+      <w:pPr>
+        <w:tabs>
+          <w:tab w:val="left" w:pos="916"/>
+          <w:tab w:val="left" w:pos="1832"/>
+          <w:tab w:val="left" w:pos="2748"/>
+          <w:tab w:val="left" w:pos="3664"/>
+          <w:tab w:val="left" w:pos="4580"/>
+          <w:tab w:val="left" w:pos="5496"/>
+          <w:tab w:val="left" w:pos="6412"/>
+          <w:tab w:val="left" w:pos="7328"/>
+          <w:tab w:val="left" w:pos="8244"/>
+          <w:tab w:val="left" w:pos="9160"/>
+          <w:tab w:val="left" w:pos="10076"/>
+          <w:tab w:val="left" w:pos="10992"/>
+          <w:tab w:val="left" w:pos="11908"/>
+          <w:tab w:val="left" w:pos="12824"/>
+          <w:tab w:val="left" w:pos="13740"/>
+          <w:tab w:val="left" w:pos="14656"/>
+        </w:tabs>
+        <w:spacing w:after="0" w:line="240" w:lineRule="atLeast"/>
+      </w:pPr>
+      <w:r>
+        <w:t>The settings file contains a set of structures (</w:t>
+      </w:r>
+      <w:r>
+        <w:rPr>
+          <w:rFonts w:ascii="Courier New" w:hAnsi="Courier New" w:cs="Courier New"/>
+        </w:rPr>
+        <w:t>etalon, camera, header, logging, misc</w:t>
+      </w:r>
+      <w:r>
+        <w:t xml:space="preserve">) plus a structure defining the com ports for different pieces of hardware. When adding or removing fields from these structures, note that the definitions actually occur in two places and need to be identical: they occur in </w:t>
+      </w:r>
+      <w:r>
+        <w:rPr>
+          <w:rFonts w:ascii="Courier New" w:hAnsi="Courier New" w:cs="Courier New"/>
+        </w:rPr>
+        <w:t>XDIConsole__define.pro</w:t>
+      </w:r>
+      <w:r>
+        <w:t xml:space="preserve"> (down the bottom, in the </w:t>
+      </w:r>
+      <w:r>
+        <w:rPr>
+          <w:rFonts w:ascii="Courier New" w:hAnsi="Courier New" w:cs="Courier New"/>
+        </w:rPr>
+        <w:t>XDIConsole__define</w:t>
+      </w:r>
+      <w:r>
+        <w:t xml:space="preserve"> method) and </w:t>
+      </w:r>
+      <w:r>
+        <w:rPr>
+          <w:rFonts w:ascii="Courier New" w:hAnsi="Courier New" w:cs="Courier New"/>
+        </w:rPr>
+        <w:t>edit_console_settings.pro</w:t>
+      </w:r>
+      <w:r>
+        <w:t xml:space="preserve">. If you update one, don’t forget to update the other or problems will ensue. </w:t>
+      </w:r>
+      <w:r>
+        <w:t xml:space="preserve">Each of the above structures contains a field called </w:t>
+      </w:r>
+      <w:r>
+        <w:rPr>
+          <w:rFonts w:ascii="Courier New" w:hAnsi="Courier New" w:cs="Courier New"/>
+        </w:rPr>
+        <w:t>editable</w:t>
+      </w:r>
+      <w:r>
+        <w:t>, which is a vector containing the indices of all fields which are meant to b</w:t>
+      </w:r>
+      <w:r>
+        <w:t xml:space="preserve">e edited by the user. Be sure to update this field if you add to one of the structures. Also note that any default values placed into the definitions inside </w:t>
+      </w:r>
+      <w:r>
+        <w:rPr>
+          <w:rFonts w:ascii="Courier New" w:hAnsi="Courier New" w:cs="Courier New"/>
+        </w:rPr>
+        <w:t>XDIConsole__define.pro</w:t>
+      </w:r>
+      <w:r>
+        <w:t xml:space="preserve"> </w:t>
+      </w:r>
+      <w:r>
+        <w:t>will not be preserved – these definitions occur inside a class definition, and don’t mean anything, all types will get their IDL-default initializers</w:t>
+      </w:r>
+      <w:r>
+        <w:t xml:space="preserve"> (at least this is how IDL 6.2 worked)</w:t>
+      </w:r>
+      <w:r>
+        <w:t>.</w:t>
+      </w:r>
+      <w:r>
+        <w:t xml:space="preserve"> </w:t>
+      </w:r>
+      <w:bookmarkStart w:id="0" w:name="_GoBack"/>
+      <w:bookmarkEnd w:id="0"/>
+      <w:r>
+        <w:t xml:space="preserve"> </w:t>
+      </w:r>
+    </w:p>
+    <w:p>
+      <w:pPr>
+        <w:tabs>
+          <w:tab w:val="left" w:pos="916"/>
+          <w:tab w:val="left" w:pos="1832"/>
+          <w:tab w:val="left" w:pos="2748"/>
+          <w:tab w:val="left" w:pos="3664"/>
+          <w:tab w:val="left" w:pos="4580"/>
+          <w:tab w:val="left" w:pos="5496"/>
+          <w:tab w:val="left" w:pos="6412"/>
+          <w:tab w:val="left" w:pos="7328"/>
+          <w:tab w:val="left" w:pos="8244"/>
+          <w:tab w:val="left" w:pos="9160"/>
+          <w:tab w:val="left" w:pos="10076"/>
+          <w:tab w:val="left" w:pos="10992"/>
+          <w:tab w:val="left" w:pos="11908"/>
+          <w:tab w:val="left" w:pos="12824"/>
+          <w:tab w:val="left" w:pos="13740"/>
+          <w:tab w:val="left" w:pos="14656"/>
+        </w:tabs>
+        <w:spacing w:after="0" w:line="240" w:lineRule="atLeast"/>
       </w:pPr>
     </w:p>
     <w:p>
@@ -2746,6 +2980,110 @@
       <w:spacing w:after="0" w:line="240" w:lineRule="auto"/>
     </w:pPr>
   </w:style>
+  <w:style w:type="character" w:styleId="Strong">
+    <w:name w:val="Strong"/>
+    <w:basedOn w:val="DefaultParagraphFont"/>
+    <w:uiPriority w:val="22"/>
+    <w:qFormat/>
+    <w:rsid w:val="001144AB"/>
+    <w:rPr>
+      <w:b/>
+      <w:bCs/>
+    </w:rPr>
+  </w:style>
+  <w:style w:type="character" w:customStyle="1" w:styleId="s-atom">
+    <w:name w:val="s-atom"/>
+    <w:basedOn w:val="DefaultParagraphFont"/>
+    <w:rsid w:val="001144AB"/>
+  </w:style>
+  <w:style w:type="character" w:customStyle="1" w:styleId="p">
+    <w:name w:val="p"/>
+    <w:basedOn w:val="DefaultParagraphFont"/>
+    <w:rsid w:val="001144AB"/>
+  </w:style>
+  <w:style w:type="character" w:customStyle="1" w:styleId="s2">
+    <w:name w:val="s2"/>
+    <w:basedOn w:val="DefaultParagraphFont"/>
+    <w:rsid w:val="001144AB"/>
+  </w:style>
+  <w:style w:type="paragraph" w:styleId="HTMLPreformatted">
+    <w:name w:val="HTML Preformatted"/>
+    <w:basedOn w:val="Normal"/>
+    <w:link w:val="HTMLPreformattedChar"/>
+    <w:uiPriority w:val="99"/>
+    <w:semiHidden/>
+    <w:unhideWhenUsed/>
+    <w:rsid w:val="007E38EF"/>
+    <w:pPr>
+      <w:tabs>
+        <w:tab w:val="left" w:pos="916"/>
+        <w:tab w:val="left" w:pos="1832"/>
+        <w:tab w:val="left" w:pos="2748"/>
+        <w:tab w:val="left" w:pos="3664"/>
+        <w:tab w:val="left" w:pos="4580"/>
+        <w:tab w:val="left" w:pos="5496"/>
+        <w:tab w:val="left" w:pos="6412"/>
+        <w:tab w:val="left" w:pos="7328"/>
+        <w:tab w:val="left" w:pos="8244"/>
+        <w:tab w:val="left" w:pos="9160"/>
+        <w:tab w:val="left" w:pos="10076"/>
+        <w:tab w:val="left" w:pos="10992"/>
+        <w:tab w:val="left" w:pos="11908"/>
+        <w:tab w:val="left" w:pos="12824"/>
+        <w:tab w:val="left" w:pos="13740"/>
+        <w:tab w:val="left" w:pos="14656"/>
+      </w:tabs>
+      <w:spacing w:after="0" w:line="240" w:lineRule="auto"/>
+    </w:pPr>
+    <w:rPr>
+      <w:rFonts w:ascii="Courier New" w:eastAsia="Times New Roman" w:hAnsi="Courier New" w:cs="Courier New"/>
+      <w:sz w:val="20"/>
+      <w:szCs w:val="20"/>
+    </w:rPr>
+  </w:style>
+  <w:style w:type="character" w:customStyle="1" w:styleId="HTMLPreformattedChar">
+    <w:name w:val="HTML Preformatted Char"/>
+    <w:basedOn w:val="DefaultParagraphFont"/>
+    <w:link w:val="HTMLPreformatted"/>
+    <w:uiPriority w:val="99"/>
+    <w:semiHidden/>
+    <w:rsid w:val="007E38EF"/>
+    <w:rPr>
+      <w:rFonts w:ascii="Courier New" w:eastAsia="Times New Roman" w:hAnsi="Courier New" w:cs="Courier New"/>
+      <w:sz w:val="20"/>
+      <w:szCs w:val="20"/>
+    </w:rPr>
+  </w:style>
+  <w:style w:type="character" w:customStyle="1" w:styleId="nv">
+    <w:name w:val="nv"/>
+    <w:basedOn w:val="DefaultParagraphFont"/>
+    <w:rsid w:val="007E38EF"/>
+  </w:style>
+  <w:style w:type="character" w:customStyle="1" w:styleId="o">
+    <w:name w:val="o"/>
+    <w:basedOn w:val="DefaultParagraphFont"/>
+    <w:rsid w:val="007E38EF"/>
+  </w:style>
+  <w:style w:type="character" w:customStyle="1" w:styleId="m">
+    <w:name w:val="m"/>
+    <w:basedOn w:val="DefaultParagraphFont"/>
+    <w:rsid w:val="007E38EF"/>
+  </w:style>
+  <w:style w:type="character" w:customStyle="1" w:styleId="err">
+    <w:name w:val="err"/>
+    <w:basedOn w:val="DefaultParagraphFont"/>
+    <w:rsid w:val="007E38EF"/>
+  </w:style>
+  <w:style w:type="character" w:customStyle="1" w:styleId="nn">
+    <w:name w:val="nn"/>
+    <w:basedOn w:val="DefaultParagraphFont"/>
+    <w:rsid w:val="007E38EF"/>
+  </w:style>
+  <w:style w:type="character" w:customStyle="1" w:styleId="nf">
+    <w:name w:val="nf"/>
+    <w:basedOn w:val="DefaultParagraphFont"/>
+    <w:rsid w:val="007E38EF"/>
+  </w:style>
 </w:styles>
 </file>
 
@@ -2944,6 +3282,110 @@
     <w:pPr>
       <w:spacing w:after="0" w:line="240" w:lineRule="auto"/>
     </w:pPr>
+  </w:style>
+  <w:style w:type="character" w:styleId="Strong">
+    <w:name w:val="Strong"/>
+    <w:basedOn w:val="DefaultParagraphFont"/>
+    <w:uiPriority w:val="22"/>
+    <w:qFormat/>
+    <w:rsid w:val="001144AB"/>
+    <w:rPr>
+      <w:b/>
+      <w:bCs/>
+    </w:rPr>
+  </w:style>
+  <w:style w:type="character" w:customStyle="1" w:styleId="s-atom">
+    <w:name w:val="s-atom"/>
+    <w:basedOn w:val="DefaultParagraphFont"/>
+    <w:rsid w:val="001144AB"/>
+  </w:style>
+  <w:style w:type="character" w:customStyle="1" w:styleId="p">
+    <w:name w:val="p"/>
+    <w:basedOn w:val="DefaultParagraphFont"/>
+    <w:rsid w:val="001144AB"/>
+  </w:style>
+  <w:style w:type="character" w:customStyle="1" w:styleId="s2">
+    <w:name w:val="s2"/>
+    <w:basedOn w:val="DefaultParagraphFont"/>
+    <w:rsid w:val="001144AB"/>
+  </w:style>
+  <w:style w:type="paragraph" w:styleId="HTMLPreformatted">
+    <w:name w:val="HTML Preformatted"/>
+    <w:basedOn w:val="Normal"/>
+    <w:link w:val="HTMLPreformattedChar"/>
+    <w:uiPriority w:val="99"/>
+    <w:semiHidden/>
+    <w:unhideWhenUsed/>
+    <w:rsid w:val="007E38EF"/>
+    <w:pPr>
+      <w:tabs>
+        <w:tab w:val="left" w:pos="916"/>
+        <w:tab w:val="left" w:pos="1832"/>
+        <w:tab w:val="left" w:pos="2748"/>
+        <w:tab w:val="left" w:pos="3664"/>
+        <w:tab w:val="left" w:pos="4580"/>
+        <w:tab w:val="left" w:pos="5496"/>
+        <w:tab w:val="left" w:pos="6412"/>
+        <w:tab w:val="left" w:pos="7328"/>
+        <w:tab w:val="left" w:pos="8244"/>
+        <w:tab w:val="left" w:pos="9160"/>
+        <w:tab w:val="left" w:pos="10076"/>
+        <w:tab w:val="left" w:pos="10992"/>
+        <w:tab w:val="left" w:pos="11908"/>
+        <w:tab w:val="left" w:pos="12824"/>
+        <w:tab w:val="left" w:pos="13740"/>
+        <w:tab w:val="left" w:pos="14656"/>
+      </w:tabs>
+      <w:spacing w:after="0" w:line="240" w:lineRule="auto"/>
+    </w:pPr>
+    <w:rPr>
+      <w:rFonts w:ascii="Courier New" w:eastAsia="Times New Roman" w:hAnsi="Courier New" w:cs="Courier New"/>
+      <w:sz w:val="20"/>
+      <w:szCs w:val="20"/>
+    </w:rPr>
+  </w:style>
+  <w:style w:type="character" w:customStyle="1" w:styleId="HTMLPreformattedChar">
+    <w:name w:val="HTML Preformatted Char"/>
+    <w:basedOn w:val="DefaultParagraphFont"/>
+    <w:link w:val="HTMLPreformatted"/>
+    <w:uiPriority w:val="99"/>
+    <w:semiHidden/>
+    <w:rsid w:val="007E38EF"/>
+    <w:rPr>
+      <w:rFonts w:ascii="Courier New" w:eastAsia="Times New Roman" w:hAnsi="Courier New" w:cs="Courier New"/>
+      <w:sz w:val="20"/>
+      <w:szCs w:val="20"/>
+    </w:rPr>
+  </w:style>
+  <w:style w:type="character" w:customStyle="1" w:styleId="nv">
+    <w:name w:val="nv"/>
+    <w:basedOn w:val="DefaultParagraphFont"/>
+    <w:rsid w:val="007E38EF"/>
+  </w:style>
+  <w:style w:type="character" w:customStyle="1" w:styleId="o">
+    <w:name w:val="o"/>
+    <w:basedOn w:val="DefaultParagraphFont"/>
+    <w:rsid w:val="007E38EF"/>
+  </w:style>
+  <w:style w:type="character" w:customStyle="1" w:styleId="m">
+    <w:name w:val="m"/>
+    <w:basedOn w:val="DefaultParagraphFont"/>
+    <w:rsid w:val="007E38EF"/>
+  </w:style>
+  <w:style w:type="character" w:customStyle="1" w:styleId="err">
+    <w:name w:val="err"/>
+    <w:basedOn w:val="DefaultParagraphFont"/>
+    <w:rsid w:val="007E38EF"/>
+  </w:style>
+  <w:style w:type="character" w:customStyle="1" w:styleId="nn">
+    <w:name w:val="nn"/>
+    <w:basedOn w:val="DefaultParagraphFont"/>
+    <w:rsid w:val="007E38EF"/>
+  </w:style>
+  <w:style w:type="character" w:customStyle="1" w:styleId="nf">
+    <w:name w:val="nf"/>
+    <w:basedOn w:val="DefaultParagraphFont"/>
+    <w:rsid w:val="007E38EF"/>
   </w:style>
 </w:styles>
 </file>

</xml_diff>

<commit_message>
Include schedule script syntax in docs
</commit_message>
<xml_diff>
--- a/doc/SDI_Software_Manual.docx
+++ b/doc/SDI_Software_Manual.docx
@@ -3904,616 +3904,1425 @@
           <w:sz w:val="24"/>
           <w:szCs w:val="24"/>
         </w:rPr>
-        <w:t>Adding new scheduled commands:</w:t>
-      </w:r>
-    </w:p>
-    <w:p>
-      <w:pPr>
-        <w:pStyle w:val="NoSpacing"/>
-        <w:rPr>
-          <w:rFonts w:cstheme="minorHAnsi"/>
-        </w:rPr>
-      </w:pPr>
-    </w:p>
-    <w:p>
-      <w:pPr>
-        <w:pStyle w:val="NoSpacing"/>
-        <w:rPr>
-          <w:rFonts w:cstheme="minorHAnsi"/>
-        </w:rPr>
-      </w:pPr>
-      <w:r>
-        <w:rPr>
-          <w:rFonts w:cstheme="minorHAnsi"/>
-        </w:rPr>
-        <w:t>If you need to implement new schedule file com</w:t>
-      </w:r>
-      <w:r>
-        <w:rPr>
-          <w:rFonts w:cstheme="minorHAnsi"/>
-        </w:rPr>
-        <w:t xml:space="preserve">mands, </w:t>
-      </w:r>
-      <w:r>
-        <w:rPr>
-          <w:rFonts w:cstheme="minorHAnsi"/>
-        </w:rPr>
-        <w:t xml:space="preserve">you want to add code to the </w:t>
-      </w:r>
-      <w:proofErr w:type="spellStart"/>
-      <w:r>
-        <w:rPr>
-          <w:rFonts w:ascii="Courier New" w:hAnsi="Courier New" w:cs="Courier New"/>
-        </w:rPr>
-        <w:t>XDIConsole</w:t>
-      </w:r>
-      <w:proofErr w:type="spellEnd"/>
-      <w:r>
-        <w:rPr>
-          <w:rFonts w:ascii="Courier New" w:hAnsi="Courier New" w:cs="Courier New"/>
-        </w:rPr>
-        <w:t>::</w:t>
-      </w:r>
-      <w:proofErr w:type="spellStart"/>
-      <w:r>
-        <w:rPr>
-          <w:rFonts w:ascii="Courier New" w:hAnsi="Courier New" w:cs="Courier New"/>
-        </w:rPr>
-        <w:t>execute_schedule</w:t>
-      </w:r>
-      <w:proofErr w:type="spellEnd"/>
-      <w:r>
-        <w:rPr>
-          <w:rFonts w:ascii="Courier New" w:hAnsi="Courier New" w:cs="Courier New"/>
-        </w:rPr>
-        <w:t xml:space="preserve"> </w:t>
-      </w:r>
-      <w:r>
-        <w:rPr>
-          <w:rFonts w:cstheme="minorHAnsi"/>
-        </w:rPr>
-        <w:t>method</w:t>
-      </w:r>
-      <w:r>
-        <w:rPr>
-          <w:rFonts w:cstheme="minorHAnsi"/>
-        </w:rPr>
-        <w:t xml:space="preserve">. </w:t>
-      </w:r>
-      <w:r>
-        <w:rPr>
-          <w:rFonts w:cstheme="minorHAnsi"/>
-        </w:rPr>
-        <w:t>As an example, h</w:t>
-      </w:r>
-      <w:r>
-        <w:rPr>
-          <w:rFonts w:cstheme="minorHAnsi"/>
-        </w:rPr>
-        <w:t>ere is the filter</w:t>
-      </w:r>
-      <w:r>
-        <w:rPr>
-          <w:rFonts w:cstheme="minorHAnsi"/>
-        </w:rPr>
-        <w:t xml:space="preserve"> command</w:t>
-      </w:r>
-      <w:r>
-        <w:rPr>
-          <w:rFonts w:cstheme="minorHAnsi"/>
-        </w:rPr>
-        <w:t>, used to select a new filter</w:t>
-      </w:r>
-      <w:r>
-        <w:rPr>
-          <w:rFonts w:cstheme="minorHAnsi"/>
-        </w:rPr>
-        <w:t>:</w:t>
-      </w:r>
-    </w:p>
-    <w:p>
-      <w:pPr>
-        <w:pStyle w:val="NoSpacing"/>
-        <w:rPr>
-          <w:rFonts w:ascii="Courier New" w:hAnsi="Courier New" w:cs="Courier New"/>
-        </w:rPr>
-      </w:pPr>
-    </w:p>
-    <w:p>
-      <w:pPr>
-        <w:pStyle w:val="NoSpacing"/>
-        <w:rPr>
-          <w:rFonts w:ascii="Courier New" w:hAnsi="Courier New" w:cs="Courier New"/>
-          <w:sz w:val="20"/>
-          <w:szCs w:val="20"/>
-        </w:rPr>
-      </w:pPr>
-      <w:r>
-        <w:rPr>
-          <w:rFonts w:ascii="Courier New" w:hAnsi="Courier New" w:cs="Courier New"/>
-          <w:sz w:val="20"/>
-          <w:szCs w:val="20"/>
-        </w:rPr>
-        <w:t xml:space="preserve">if command </w:t>
-      </w:r>
-      <w:proofErr w:type="spellStart"/>
-      <w:r>
-        <w:rPr>
-          <w:rFonts w:ascii="Courier New" w:hAnsi="Courier New" w:cs="Courier New"/>
-          <w:sz w:val="20"/>
-          <w:szCs w:val="20"/>
-        </w:rPr>
-        <w:t>eq</w:t>
-      </w:r>
-      <w:proofErr w:type="spellEnd"/>
-      <w:r>
-        <w:rPr>
-          <w:rFonts w:ascii="Courier New" w:hAnsi="Courier New" w:cs="Courier New"/>
-          <w:sz w:val="20"/>
-          <w:szCs w:val="20"/>
-        </w:rPr>
-        <w:t xml:space="preserve"> 'filter' then begin</w:t>
-      </w:r>
-    </w:p>
-    <w:p>
-      <w:pPr>
-        <w:pStyle w:val="NoSpacing"/>
-        <w:ind w:firstLine="720"/>
-        <w:rPr>
-          <w:rFonts w:ascii="Courier New" w:hAnsi="Courier New" w:cs="Courier New"/>
-          <w:sz w:val="20"/>
-          <w:szCs w:val="20"/>
-        </w:rPr>
-      </w:pPr>
-      <w:proofErr w:type="spellStart"/>
-      <w:r>
-        <w:rPr>
-          <w:rFonts w:ascii="Courier New" w:hAnsi="Courier New" w:cs="Courier New"/>
-          <w:sz w:val="20"/>
-          <w:szCs w:val="20"/>
-        </w:rPr>
-        <w:t>filter_number</w:t>
-      </w:r>
-      <w:proofErr w:type="spellEnd"/>
-      <w:r>
-        <w:rPr>
-          <w:rFonts w:ascii="Courier New" w:hAnsi="Courier New" w:cs="Courier New"/>
-          <w:sz w:val="20"/>
-          <w:szCs w:val="20"/>
-        </w:rPr>
-        <w:t xml:space="preserve"> = fix(</w:t>
-      </w:r>
-      <w:proofErr w:type="spellStart"/>
-      <w:r>
-        <w:rPr>
-          <w:rFonts w:ascii="Courier New" w:hAnsi="Courier New" w:cs="Courier New"/>
-          <w:sz w:val="20"/>
-          <w:szCs w:val="20"/>
-        </w:rPr>
-        <w:t>args</w:t>
-      </w:r>
-      <w:proofErr w:type="spellEnd"/>
-      <w:r>
-        <w:rPr>
-          <w:rFonts w:ascii="Courier New" w:hAnsi="Courier New" w:cs="Courier New"/>
-          <w:sz w:val="20"/>
-          <w:szCs w:val="20"/>
-        </w:rPr>
-        <w:t>(0))</w:t>
-      </w:r>
-    </w:p>
-    <w:p>
-      <w:pPr>
-        <w:pStyle w:val="NoSpacing"/>
-        <w:rPr>
-          <w:rFonts w:ascii="Courier New" w:hAnsi="Courier New" w:cs="Courier New"/>
-          <w:sz w:val="20"/>
-          <w:szCs w:val="20"/>
-        </w:rPr>
-      </w:pPr>
-      <w:r>
-        <w:rPr>
-          <w:rFonts w:ascii="Courier New" w:hAnsi="Courier New" w:cs="Courier New"/>
-          <w:sz w:val="20"/>
-          <w:szCs w:val="20"/>
-        </w:rPr>
-        <w:tab/>
-      </w:r>
-      <w:proofErr w:type="spellStart"/>
-      <w:r>
-        <w:rPr>
-          <w:rFonts w:ascii="Courier New" w:hAnsi="Courier New" w:cs="Courier New"/>
-          <w:sz w:val="20"/>
-          <w:szCs w:val="20"/>
-        </w:rPr>
-        <w:t>current_filter</w:t>
-      </w:r>
-      <w:proofErr w:type="spellEnd"/>
-      <w:r>
-        <w:rPr>
-          <w:rFonts w:ascii="Courier New" w:hAnsi="Courier New" w:cs="Courier New"/>
-          <w:sz w:val="20"/>
-          <w:szCs w:val="20"/>
-        </w:rPr>
-        <w:t xml:space="preserve"> = </w:t>
-      </w:r>
-      <w:proofErr w:type="spellStart"/>
-      <w:r>
-        <w:rPr>
-          <w:rFonts w:ascii="Courier New" w:hAnsi="Courier New" w:cs="Courier New"/>
-          <w:sz w:val="20"/>
-          <w:szCs w:val="20"/>
-        </w:rPr>
-        <w:t>self.misc.current_filter</w:t>
-      </w:r>
-      <w:proofErr w:type="spellEnd"/>
-    </w:p>
-    <w:p>
-      <w:pPr>
-        <w:pStyle w:val="NoSpacing"/>
-        <w:rPr>
-          <w:rFonts w:ascii="Courier New" w:hAnsi="Courier New" w:cs="Courier New"/>
-          <w:sz w:val="20"/>
-          <w:szCs w:val="20"/>
-        </w:rPr>
-      </w:pPr>
-      <w:r>
-        <w:rPr>
-          <w:rFonts w:ascii="Courier New" w:hAnsi="Courier New" w:cs="Courier New"/>
-          <w:sz w:val="20"/>
-          <w:szCs w:val="20"/>
-        </w:rPr>
-        <w:tab/>
-      </w:r>
-      <w:proofErr w:type="spellStart"/>
-      <w:r>
-        <w:rPr>
-          <w:rFonts w:ascii="Courier New" w:hAnsi="Courier New" w:cs="Courier New"/>
-          <w:sz w:val="20"/>
-          <w:szCs w:val="20"/>
-        </w:rPr>
-        <w:t>log_path</w:t>
-      </w:r>
-      <w:proofErr w:type="spellEnd"/>
-      <w:r>
-        <w:rPr>
-          <w:rFonts w:ascii="Courier New" w:hAnsi="Courier New" w:cs="Courier New"/>
-          <w:sz w:val="20"/>
-          <w:szCs w:val="20"/>
-        </w:rPr>
-        <w:t xml:space="preserve"> = </w:t>
-      </w:r>
-      <w:proofErr w:type="spellStart"/>
-      <w:r>
-        <w:rPr>
-          <w:rFonts w:ascii="Courier New" w:hAnsi="Courier New" w:cs="Courier New"/>
-          <w:sz w:val="20"/>
-          <w:szCs w:val="20"/>
-        </w:rPr>
-        <w:t>self.logging.log_directory</w:t>
-      </w:r>
-      <w:proofErr w:type="spellEnd"/>
-    </w:p>
-    <w:p>
-      <w:pPr>
-        <w:pStyle w:val="NoSpacing"/>
-        <w:rPr>
-          <w:rFonts w:ascii="Courier New" w:hAnsi="Courier New" w:cs="Courier New"/>
-          <w:sz w:val="20"/>
-          <w:szCs w:val="20"/>
-        </w:rPr>
-      </w:pPr>
-      <w:r>
-        <w:rPr>
-          <w:rFonts w:ascii="Courier New" w:hAnsi="Courier New" w:cs="Courier New"/>
-          <w:sz w:val="20"/>
-          <w:szCs w:val="20"/>
-        </w:rPr>
-        <w:tab/>
-      </w:r>
-      <w:proofErr w:type="spellStart"/>
-      <w:r>
-        <w:rPr>
-          <w:rFonts w:ascii="Courier New" w:hAnsi="Courier New" w:cs="Courier New"/>
-          <w:sz w:val="20"/>
-          <w:szCs w:val="20"/>
-        </w:rPr>
-        <w:t>call_procedure</w:t>
-      </w:r>
-      <w:proofErr w:type="spellEnd"/>
-      <w:r>
-        <w:rPr>
-          <w:rFonts w:ascii="Courier New" w:hAnsi="Courier New" w:cs="Courier New"/>
-          <w:sz w:val="20"/>
-          <w:szCs w:val="20"/>
-        </w:rPr>
-        <w:t xml:space="preserve">, </w:t>
-      </w:r>
-      <w:proofErr w:type="spellStart"/>
-      <w:r>
-        <w:rPr>
-          <w:rFonts w:ascii="Courier New" w:hAnsi="Courier New" w:cs="Courier New"/>
-          <w:sz w:val="20"/>
-          <w:szCs w:val="20"/>
-        </w:rPr>
-        <w:t>self.header.instrument_name</w:t>
-      </w:r>
-      <w:proofErr w:type="spellEnd"/>
-      <w:r>
-        <w:rPr>
-          <w:rFonts w:ascii="Courier New" w:hAnsi="Courier New" w:cs="Courier New"/>
-          <w:sz w:val="20"/>
-          <w:szCs w:val="20"/>
-        </w:rPr>
-        <w:t xml:space="preserve"> + '_filter', $ </w:t>
-      </w:r>
-    </w:p>
-    <w:p>
-      <w:pPr>
-        <w:pStyle w:val="NoSpacing"/>
-        <w:ind w:left="720" w:firstLine="720"/>
-        <w:rPr>
-          <w:rFonts w:ascii="Courier New" w:hAnsi="Courier New" w:cs="Courier New"/>
-          <w:sz w:val="20"/>
-          <w:szCs w:val="20"/>
-        </w:rPr>
-      </w:pPr>
-      <w:r>
-        <w:rPr>
-          <w:rFonts w:ascii="Courier New" w:hAnsi="Courier New" w:cs="Courier New"/>
-          <w:sz w:val="20"/>
-          <w:szCs w:val="20"/>
-        </w:rPr>
-        <w:tab/>
-        <w:t xml:space="preserve">    </w:t>
-      </w:r>
-      <w:proofErr w:type="spellStart"/>
-      <w:r>
-        <w:rPr>
-          <w:rFonts w:ascii="Courier New" w:hAnsi="Courier New" w:cs="Courier New"/>
-          <w:sz w:val="20"/>
-          <w:szCs w:val="20"/>
-        </w:rPr>
-        <w:t>filter_number</w:t>
-      </w:r>
-      <w:proofErr w:type="spellEnd"/>
-      <w:r>
-        <w:rPr>
-          <w:rFonts w:ascii="Courier New" w:hAnsi="Courier New" w:cs="Courier New"/>
-          <w:sz w:val="20"/>
-          <w:szCs w:val="20"/>
-        </w:rPr>
-        <w:t xml:space="preserve">, </w:t>
-      </w:r>
-      <w:proofErr w:type="spellStart"/>
-      <w:r>
-        <w:rPr>
-          <w:rFonts w:ascii="Courier New" w:hAnsi="Courier New" w:cs="Courier New"/>
-          <w:sz w:val="20"/>
-          <w:szCs w:val="20"/>
-        </w:rPr>
-        <w:t>log_path</w:t>
-      </w:r>
-      <w:proofErr w:type="spellEnd"/>
-      <w:r>
-        <w:rPr>
-          <w:rFonts w:ascii="Courier New" w:hAnsi="Courier New" w:cs="Courier New"/>
-          <w:sz w:val="20"/>
-          <w:szCs w:val="20"/>
-        </w:rPr>
-        <w:t xml:space="preserve"> = </w:t>
-      </w:r>
-      <w:proofErr w:type="spellStart"/>
-      <w:r>
-        <w:rPr>
-          <w:rFonts w:ascii="Courier New" w:hAnsi="Courier New" w:cs="Courier New"/>
-          <w:sz w:val="20"/>
-          <w:szCs w:val="20"/>
-        </w:rPr>
-        <w:t>log_path</w:t>
-      </w:r>
-      <w:proofErr w:type="spellEnd"/>
-      <w:r>
-        <w:rPr>
-          <w:rFonts w:ascii="Courier New" w:hAnsi="Courier New" w:cs="Courier New"/>
-          <w:sz w:val="20"/>
-          <w:szCs w:val="20"/>
-        </w:rPr>
-        <w:t xml:space="preserve">, </w:t>
-      </w:r>
-      <w:proofErr w:type="spellStart"/>
-      <w:r>
-        <w:rPr>
-          <w:rFonts w:ascii="Courier New" w:hAnsi="Courier New" w:cs="Courier New"/>
-          <w:sz w:val="20"/>
-          <w:szCs w:val="20"/>
-        </w:rPr>
-        <w:t>self.misc</w:t>
-      </w:r>
-      <w:proofErr w:type="spellEnd"/>
-      <w:r>
-        <w:rPr>
-          <w:rFonts w:ascii="Courier New" w:hAnsi="Courier New" w:cs="Courier New"/>
-          <w:sz w:val="20"/>
-          <w:szCs w:val="20"/>
-        </w:rPr>
-        <w:t>, self</w:t>
-      </w:r>
-    </w:p>
-    <w:p>
-      <w:pPr>
-        <w:pStyle w:val="NoSpacing"/>
-        <w:rPr>
-          <w:rFonts w:ascii="Courier New" w:hAnsi="Courier New" w:cs="Courier New"/>
-          <w:sz w:val="20"/>
-          <w:szCs w:val="20"/>
-        </w:rPr>
-      </w:pPr>
-      <w:r>
-        <w:rPr>
-          <w:rFonts w:ascii="Courier New" w:hAnsi="Courier New" w:cs="Courier New"/>
-          <w:sz w:val="20"/>
-          <w:szCs w:val="20"/>
-        </w:rPr>
-        <w:tab/>
-      </w:r>
-      <w:proofErr w:type="spellStart"/>
-      <w:r>
-        <w:rPr>
-          <w:rFonts w:ascii="Courier New" w:hAnsi="Courier New" w:cs="Courier New"/>
-          <w:sz w:val="20"/>
-          <w:szCs w:val="20"/>
-        </w:rPr>
-        <w:t>self.misc.current_filter</w:t>
-      </w:r>
-      <w:proofErr w:type="spellEnd"/>
-      <w:r>
-        <w:rPr>
-          <w:rFonts w:ascii="Courier New" w:hAnsi="Courier New" w:cs="Courier New"/>
-          <w:sz w:val="20"/>
-          <w:szCs w:val="20"/>
-        </w:rPr>
-        <w:t xml:space="preserve"> = </w:t>
-      </w:r>
-      <w:proofErr w:type="spellStart"/>
-      <w:r>
-        <w:rPr>
-          <w:rFonts w:ascii="Courier New" w:hAnsi="Courier New" w:cs="Courier New"/>
-          <w:sz w:val="20"/>
-          <w:szCs w:val="20"/>
-        </w:rPr>
-        <w:t>filter_number</w:t>
-      </w:r>
-      <w:proofErr w:type="spellEnd"/>
-    </w:p>
-    <w:p>
-      <w:pPr>
-        <w:pStyle w:val="NoSpacing"/>
-        <w:rPr>
-          <w:rFonts w:ascii="Courier New" w:hAnsi="Courier New" w:cs="Courier New"/>
-          <w:sz w:val="20"/>
-          <w:szCs w:val="20"/>
-        </w:rPr>
-      </w:pPr>
-      <w:r>
-        <w:rPr>
-          <w:rFonts w:ascii="Courier New" w:hAnsi="Courier New" w:cs="Courier New"/>
-          <w:sz w:val="20"/>
-          <w:szCs w:val="20"/>
-        </w:rPr>
-        <w:tab/>
-        <w:t xml:space="preserve">self -&gt; </w:t>
-      </w:r>
-      <w:proofErr w:type="spellStart"/>
-      <w:r>
-        <w:rPr>
-          <w:rFonts w:ascii="Courier New" w:hAnsi="Courier New" w:cs="Courier New"/>
-          <w:sz w:val="20"/>
-          <w:szCs w:val="20"/>
-        </w:rPr>
-        <w:t>save_current_settings</w:t>
-      </w:r>
-      <w:proofErr w:type="spellEnd"/>
-    </w:p>
-    <w:p>
-      <w:pPr>
-        <w:pStyle w:val="NoSpacing"/>
-        <w:rPr>
-          <w:rFonts w:ascii="Courier New" w:hAnsi="Courier New" w:cs="Courier New"/>
-          <w:sz w:val="20"/>
-          <w:szCs w:val="20"/>
-        </w:rPr>
-      </w:pPr>
-      <w:r>
-        <w:rPr>
-          <w:rFonts w:ascii="Courier New" w:hAnsi="Courier New" w:cs="Courier New"/>
-          <w:sz w:val="20"/>
-          <w:szCs w:val="20"/>
-        </w:rPr>
-        <w:tab/>
-        <w:t>self -&gt; log, 'Selected Filter ' + string(</w:t>
-      </w:r>
-      <w:proofErr w:type="spellStart"/>
-      <w:r>
-        <w:rPr>
-          <w:rFonts w:ascii="Courier New" w:hAnsi="Courier New" w:cs="Courier New"/>
-          <w:sz w:val="20"/>
-          <w:szCs w:val="20"/>
-        </w:rPr>
-        <w:t>filter_number</w:t>
-      </w:r>
-      <w:proofErr w:type="spellEnd"/>
-      <w:r>
-        <w:rPr>
-          <w:rFonts w:ascii="Courier New" w:hAnsi="Courier New" w:cs="Courier New"/>
-          <w:sz w:val="20"/>
-          <w:szCs w:val="20"/>
-        </w:rPr>
-        <w:t>, $</w:t>
-      </w:r>
-    </w:p>
-    <w:p>
-      <w:pPr>
-        <w:pStyle w:val="NoSpacing"/>
-        <w:ind w:left="1440" w:firstLine="720"/>
-        <w:rPr>
-          <w:rFonts w:ascii="Courier New" w:hAnsi="Courier New" w:cs="Courier New"/>
-          <w:sz w:val="20"/>
-          <w:szCs w:val="20"/>
-        </w:rPr>
-      </w:pPr>
-      <w:r>
-        <w:rPr>
-          <w:rFonts w:ascii="Courier New" w:hAnsi="Courier New" w:cs="Courier New"/>
-          <w:sz w:val="20"/>
-          <w:szCs w:val="20"/>
-        </w:rPr>
-        <w:t>f='(i0)'), 'Console', /display</w:t>
-      </w:r>
-    </w:p>
-    <w:p>
-      <w:pPr>
-        <w:pStyle w:val="NoSpacing"/>
-        <w:rPr>
-          <w:rFonts w:ascii="Courier New" w:hAnsi="Courier New" w:cs="Courier New"/>
-          <w:sz w:val="20"/>
-          <w:szCs w:val="20"/>
-        </w:rPr>
-      </w:pPr>
-      <w:proofErr w:type="spellStart"/>
-      <w:r>
-        <w:rPr>
-          <w:rFonts w:ascii="Courier New" w:hAnsi="Courier New" w:cs="Courier New"/>
-          <w:sz w:val="20"/>
-          <w:szCs w:val="20"/>
-        </w:rPr>
-        <w:t>endif</w:t>
-      </w:r>
-      <w:proofErr w:type="spellEnd"/>
-    </w:p>
-    <w:p>
-      <w:pPr>
-        <w:pStyle w:val="NoSpacing"/>
-        <w:rPr>
-          <w:rFonts w:ascii="Courier New" w:hAnsi="Courier New" w:cs="Courier New"/>
-        </w:rPr>
-      </w:pPr>
-    </w:p>
-    <w:p>
-      <w:pPr>
-        <w:pStyle w:val="NoSpacing"/>
-        <w:rPr>
-          <w:rFonts w:cstheme="minorHAnsi"/>
+        <w:t>Schedule Script Syntax</w:t>
+      </w:r>
+    </w:p>
+    <w:p>
+      <w:pPr>
+        <w:pStyle w:val="NoSpacing"/>
+        <w:rPr>
           <w:b/>
           <w:sz w:val="24"/>
           <w:szCs w:val="24"/>
         </w:rPr>
       </w:pPr>
-      <w:r>
-        <w:rPr>
-          <w:rFonts w:cstheme="minorHAnsi"/>
+    </w:p>
+    <w:p>
+      <w:pPr>
+        <w:pStyle w:val="NoSpacing"/>
+      </w:pPr>
+      <w:r>
+        <w:t>The schedule file can contain the following control directives:</w:t>
+      </w:r>
+    </w:p>
+    <w:p>
+      <w:pPr>
+        <w:pStyle w:val="NoSpacing"/>
+      </w:pPr>
+    </w:p>
+    <w:p>
+      <w:pPr>
+        <w:pStyle w:val="NoSpacing"/>
+        <w:rPr>
+          <w:rFonts w:ascii="Courier New" w:hAnsi="Courier New" w:cs="Courier New"/>
+          <w:b/>
+          <w:sz w:val="20"/>
+          <w:szCs w:val="20"/>
+        </w:rPr>
+      </w:pPr>
+      <w:proofErr w:type="spellStart"/>
+      <w:r>
+        <w:rPr>
+          <w:rFonts w:ascii="Courier New" w:hAnsi="Courier New" w:cs="Courier New"/>
+          <w:b/>
+          <w:sz w:val="20"/>
+          <w:szCs w:val="20"/>
+        </w:rPr>
+        <w:t>ifsea</w:t>
+      </w:r>
+      <w:proofErr w:type="spellEnd"/>
+      <w:r>
+        <w:rPr>
+          <w:rFonts w:ascii="Courier New" w:hAnsi="Courier New" w:cs="Courier New"/>
+          <w:b/>
+          <w:sz w:val="20"/>
+          <w:szCs w:val="20"/>
+        </w:rPr>
+        <w:t xml:space="preserve">: [ low, high ] [ loop | </w:t>
+      </w:r>
+      <w:proofErr w:type="spellStart"/>
+      <w:r>
+        <w:rPr>
+          <w:rFonts w:ascii="Courier New" w:hAnsi="Courier New" w:cs="Courier New"/>
+          <w:b/>
+          <w:sz w:val="20"/>
+          <w:szCs w:val="20"/>
+        </w:rPr>
+        <w:t>cont</w:t>
+      </w:r>
+      <w:proofErr w:type="spellEnd"/>
+      <w:r>
+        <w:rPr>
+          <w:rFonts w:ascii="Courier New" w:hAnsi="Courier New" w:cs="Courier New"/>
+          <w:b/>
+          <w:sz w:val="20"/>
+          <w:szCs w:val="20"/>
+        </w:rPr>
+        <w:t xml:space="preserve"> ]</w:t>
+      </w:r>
+    </w:p>
+    <w:p>
+      <w:pPr>
+        <w:pStyle w:val="NoSpacing"/>
+        <w:rPr>
+          <w:rFonts w:ascii="Courier New" w:hAnsi="Courier New" w:cs="Courier New"/>
+          <w:sz w:val="20"/>
+          <w:szCs w:val="20"/>
+        </w:rPr>
+      </w:pPr>
+      <w:r>
+        <w:t xml:space="preserve">This command sets up a loop based on the current solar elevation angle (sea). When encountering the command </w:t>
+      </w:r>
+      <w:proofErr w:type="spellStart"/>
+      <w:r>
+        <w:rPr>
+          <w:rFonts w:ascii="Courier New" w:hAnsi="Courier New" w:cs="Courier New"/>
+          <w:sz w:val="20"/>
+          <w:szCs w:val="20"/>
+        </w:rPr>
+        <w:t>ifsea</w:t>
+      </w:r>
+      <w:proofErr w:type="spellEnd"/>
+      <w:r>
+        <w:rPr>
+          <w:rFonts w:ascii="Courier New" w:hAnsi="Courier New" w:cs="Courier New"/>
+          <w:sz w:val="20"/>
+          <w:szCs w:val="20"/>
+        </w:rPr>
+        <w:t>: [ low, high ] [loop]</w:t>
+      </w:r>
+      <w:r>
+        <w:t xml:space="preserve">, if the current solar elevation angle lies between the given limits, execution continues on the following line (it enters the body of the loop). Upon encountering a </w:t>
+      </w:r>
+      <w:proofErr w:type="spellStart"/>
+      <w:r>
+        <w:rPr>
+          <w:rFonts w:ascii="Courier New" w:hAnsi="Courier New" w:cs="Courier New"/>
+          <w:sz w:val="20"/>
+          <w:szCs w:val="20"/>
+        </w:rPr>
+        <w:t>ifsea</w:t>
+      </w:r>
+      <w:proofErr w:type="spellEnd"/>
+      <w:r>
+        <w:rPr>
+          <w:rFonts w:ascii="Courier New" w:hAnsi="Courier New" w:cs="Courier New"/>
+          <w:sz w:val="20"/>
+          <w:szCs w:val="20"/>
+        </w:rPr>
+        <w:t>: [ low, high ] [</w:t>
+      </w:r>
+      <w:proofErr w:type="spellStart"/>
+      <w:r>
+        <w:rPr>
+          <w:rFonts w:ascii="Courier New" w:hAnsi="Courier New" w:cs="Courier New"/>
+          <w:sz w:val="20"/>
+          <w:szCs w:val="20"/>
+        </w:rPr>
+        <w:t>cont</w:t>
+      </w:r>
+      <w:proofErr w:type="spellEnd"/>
+      <w:r>
+        <w:rPr>
+          <w:rFonts w:ascii="Courier New" w:hAnsi="Courier New" w:cs="Courier New"/>
+          <w:sz w:val="20"/>
+          <w:szCs w:val="20"/>
+        </w:rPr>
+        <w:t>]</w:t>
+      </w:r>
+      <w:r>
+        <w:rPr>
+          <w:rFonts w:ascii="Courier New" w:hAnsi="Courier New" w:cs="Courier New"/>
+          <w:sz w:val="20"/>
+          <w:szCs w:val="20"/>
+        </w:rPr>
+        <w:t xml:space="preserve"> </w:t>
+      </w:r>
+      <w:r>
+        <w:t xml:space="preserve">command,  if the elevation angle is between the given limits, control goes back to the start of the loop </w:t>
+      </w:r>
+      <w:r>
+        <w:t xml:space="preserve">(it looks for the previous </w:t>
+      </w:r>
+      <w:proofErr w:type="spellStart"/>
+      <w:r>
+        <w:rPr>
+          <w:rFonts w:ascii="Courier New" w:hAnsi="Courier New" w:cs="Courier New"/>
+          <w:sz w:val="20"/>
+          <w:szCs w:val="20"/>
+        </w:rPr>
+        <w:t>ifsea</w:t>
+      </w:r>
+      <w:proofErr w:type="spellEnd"/>
+      <w:r>
+        <w:rPr>
+          <w:rFonts w:ascii="Courier New" w:hAnsi="Courier New" w:cs="Courier New"/>
+          <w:sz w:val="20"/>
+          <w:szCs w:val="20"/>
+        </w:rPr>
+        <w:t xml:space="preserve"> </w:t>
+      </w:r>
+      <w:r>
+        <w:t xml:space="preserve">command, so these cannot nest). If the elevation angle is outside the given limits, control resumes on the line following the </w:t>
+      </w:r>
+      <w:proofErr w:type="spellStart"/>
+      <w:r>
+        <w:rPr>
+          <w:rFonts w:ascii="Courier New" w:hAnsi="Courier New" w:cs="Courier New"/>
+          <w:sz w:val="20"/>
+          <w:szCs w:val="20"/>
+        </w:rPr>
+        <w:t>ifsea</w:t>
+      </w:r>
+      <w:proofErr w:type="spellEnd"/>
+      <w:r>
+        <w:rPr>
+          <w:rFonts w:ascii="Courier New" w:hAnsi="Courier New" w:cs="Courier New"/>
+          <w:sz w:val="20"/>
+          <w:szCs w:val="20"/>
+        </w:rPr>
+        <w:t>: [ low, high ] [</w:t>
+      </w:r>
+      <w:proofErr w:type="spellStart"/>
+      <w:r>
+        <w:rPr>
+          <w:rFonts w:ascii="Courier New" w:hAnsi="Courier New" w:cs="Courier New"/>
+          <w:sz w:val="20"/>
+          <w:szCs w:val="20"/>
+        </w:rPr>
+        <w:t>cont</w:t>
+      </w:r>
+      <w:proofErr w:type="spellEnd"/>
+      <w:r>
+        <w:rPr>
+          <w:rFonts w:ascii="Courier New" w:hAnsi="Courier New" w:cs="Courier New"/>
+          <w:sz w:val="20"/>
+          <w:szCs w:val="20"/>
+        </w:rPr>
+        <w:t>]</w:t>
+      </w:r>
+      <w:r>
+        <w:rPr>
+          <w:rFonts w:ascii="Courier New" w:hAnsi="Courier New" w:cs="Courier New"/>
+          <w:sz w:val="20"/>
+          <w:szCs w:val="20"/>
+        </w:rPr>
+        <w:t xml:space="preserve"> </w:t>
+      </w:r>
+      <w:r>
+        <w:t xml:space="preserve">command. </w:t>
+      </w:r>
+    </w:p>
+    <w:p>
+      <w:pPr>
+        <w:pStyle w:val="NoSpacing"/>
+        <w:rPr>
+          <w:rFonts w:ascii="Courier New" w:hAnsi="Courier New" w:cs="Courier New"/>
+          <w:sz w:val="20"/>
+          <w:szCs w:val="20"/>
+        </w:rPr>
+      </w:pPr>
+    </w:p>
+    <w:p>
+      <w:pPr>
+        <w:pStyle w:val="NoSpacing"/>
+        <w:rPr>
+          <w:rFonts w:ascii="Courier New" w:hAnsi="Courier New" w:cs="Courier New"/>
+          <w:b/>
+          <w:sz w:val="20"/>
+          <w:szCs w:val="20"/>
+        </w:rPr>
+      </w:pPr>
+      <w:proofErr w:type="spellStart"/>
+      <w:r>
+        <w:rPr>
+          <w:rFonts w:ascii="Courier New" w:hAnsi="Courier New" w:cs="Courier New"/>
+          <w:b/>
+          <w:sz w:val="20"/>
+          <w:szCs w:val="20"/>
+        </w:rPr>
+        <w:t>ifsnr</w:t>
+      </w:r>
+      <w:proofErr w:type="spellEnd"/>
+      <w:r>
+        <w:rPr>
+          <w:rFonts w:ascii="Courier New" w:hAnsi="Courier New" w:cs="Courier New"/>
+          <w:b/>
+          <w:sz w:val="20"/>
+          <w:szCs w:val="20"/>
+        </w:rPr>
+        <w:t xml:space="preserve">: [ low, high ] </w:t>
+      </w:r>
+      <w:r>
+        <w:rPr>
+          <w:rFonts w:ascii="Courier New" w:hAnsi="Courier New" w:cs="Courier New"/>
+          <w:b/>
+          <w:sz w:val="20"/>
+          <w:szCs w:val="20"/>
+        </w:rPr>
+        <w:t xml:space="preserve">[ </w:t>
+      </w:r>
+      <w:r>
+        <w:rPr>
+          <w:rFonts w:ascii="Courier New" w:hAnsi="Courier New" w:cs="Courier New"/>
+          <w:b/>
+          <w:sz w:val="20"/>
+          <w:szCs w:val="20"/>
+        </w:rPr>
+        <w:t>begin</w:t>
+      </w:r>
+      <w:r>
+        <w:rPr>
+          <w:rFonts w:ascii="Courier New" w:hAnsi="Courier New" w:cs="Courier New"/>
+          <w:b/>
+          <w:sz w:val="20"/>
+          <w:szCs w:val="20"/>
+        </w:rPr>
+        <w:t xml:space="preserve"> | </w:t>
+      </w:r>
+      <w:r>
+        <w:rPr>
+          <w:rFonts w:ascii="Courier New" w:hAnsi="Courier New" w:cs="Courier New"/>
+          <w:b/>
+          <w:sz w:val="20"/>
+          <w:szCs w:val="20"/>
+        </w:rPr>
+        <w:t xml:space="preserve">end </w:t>
+      </w:r>
+      <w:r>
+        <w:rPr>
+          <w:rFonts w:ascii="Courier New" w:hAnsi="Courier New" w:cs="Courier New"/>
+          <w:b/>
+          <w:sz w:val="20"/>
+          <w:szCs w:val="20"/>
+        </w:rPr>
+        <w:t>]</w:t>
+      </w:r>
+    </w:p>
+    <w:p>
+      <w:pPr>
+        <w:pStyle w:val="NoSpacing"/>
+        <w:rPr>
+          <w:rFonts w:cs="Courier New"/>
+        </w:rPr>
+      </w:pPr>
+      <w:r>
+        <w:rPr>
+          <w:rFonts w:cs="Courier New"/>
+        </w:rPr>
+        <w:t xml:space="preserve">This directive tells the schedule file to only execute the code between the </w:t>
+      </w:r>
+      <w:proofErr w:type="spellStart"/>
+      <w:r>
+        <w:rPr>
+          <w:rFonts w:ascii="Courier New" w:hAnsi="Courier New" w:cs="Courier New"/>
+          <w:sz w:val="20"/>
+          <w:szCs w:val="20"/>
+        </w:rPr>
+        <w:t>ifsnr</w:t>
+      </w:r>
+      <w:proofErr w:type="spellEnd"/>
+      <w:r>
+        <w:rPr>
+          <w:rFonts w:ascii="Courier New" w:hAnsi="Courier New" w:cs="Courier New"/>
+          <w:sz w:val="20"/>
+          <w:szCs w:val="20"/>
+        </w:rPr>
+        <w:t>: [</w:t>
+      </w:r>
+      <w:proofErr w:type="spellStart"/>
+      <w:r>
+        <w:rPr>
+          <w:rFonts w:ascii="Courier New" w:hAnsi="Courier New" w:cs="Courier New"/>
+          <w:sz w:val="20"/>
+          <w:szCs w:val="20"/>
+        </w:rPr>
+        <w:t>low,high</w:t>
+      </w:r>
+      <w:proofErr w:type="spellEnd"/>
+      <w:r>
+        <w:rPr>
+          <w:rFonts w:ascii="Courier New" w:hAnsi="Courier New" w:cs="Courier New"/>
+          <w:sz w:val="20"/>
+          <w:szCs w:val="20"/>
+        </w:rPr>
+        <w:t>] [begin]</w:t>
+      </w:r>
+      <w:r>
+        <w:rPr>
+          <w:rFonts w:ascii="Courier New" w:hAnsi="Courier New" w:cs="Courier New"/>
+          <w:sz w:val="20"/>
+          <w:szCs w:val="20"/>
+        </w:rPr>
+        <w:t xml:space="preserve"> … </w:t>
+      </w:r>
+      <w:proofErr w:type="spellStart"/>
+      <w:r>
+        <w:rPr>
+          <w:rFonts w:ascii="Courier New" w:hAnsi="Courier New" w:cs="Courier New"/>
+          <w:sz w:val="20"/>
+          <w:szCs w:val="20"/>
+        </w:rPr>
+        <w:t>ifsnr</w:t>
+      </w:r>
+      <w:proofErr w:type="spellEnd"/>
+      <w:r>
+        <w:rPr>
+          <w:rFonts w:ascii="Courier New" w:hAnsi="Courier New" w:cs="Courier New"/>
+          <w:sz w:val="20"/>
+          <w:szCs w:val="20"/>
+        </w:rPr>
+        <w:t>: [</w:t>
+      </w:r>
+      <w:proofErr w:type="spellStart"/>
+      <w:r>
+        <w:rPr>
+          <w:rFonts w:ascii="Courier New" w:hAnsi="Courier New" w:cs="Courier New"/>
+          <w:sz w:val="20"/>
+          <w:szCs w:val="20"/>
+        </w:rPr>
+        <w:t>low,</w:t>
+      </w:r>
+      <w:r>
+        <w:rPr>
+          <w:rFonts w:ascii="Courier New" w:hAnsi="Courier New" w:cs="Courier New"/>
+          <w:sz w:val="20"/>
+          <w:szCs w:val="20"/>
+        </w:rPr>
+        <w:t>high</w:t>
+      </w:r>
+      <w:proofErr w:type="spellEnd"/>
+      <w:r>
+        <w:rPr>
+          <w:rFonts w:ascii="Courier New" w:hAnsi="Courier New" w:cs="Courier New"/>
+          <w:sz w:val="20"/>
+          <w:szCs w:val="20"/>
+        </w:rPr>
+        <w:t>] [end]</w:t>
+      </w:r>
+      <w:r>
+        <w:rPr>
+          <w:rFonts w:ascii="Courier New" w:hAnsi="Courier New" w:cs="Courier New"/>
+          <w:sz w:val="20"/>
+          <w:szCs w:val="20"/>
+        </w:rPr>
+        <w:t xml:space="preserve"> </w:t>
+      </w:r>
+      <w:r>
+        <w:rPr>
+          <w:rFonts w:cs="Courier New"/>
+        </w:rPr>
+        <w:t xml:space="preserve">pair if the signal-to-noise ratio per scan at 557.7nm lies between the given limits. </w:t>
+      </w:r>
+    </w:p>
+    <w:p>
+      <w:pPr>
+        <w:pStyle w:val="NoSpacing"/>
+        <w:rPr>
+          <w:rFonts w:ascii="Courier New" w:hAnsi="Courier New" w:cs="Courier New"/>
+          <w:sz w:val="20"/>
+          <w:szCs w:val="20"/>
+        </w:rPr>
+      </w:pPr>
+    </w:p>
+    <w:p>
+      <w:pPr>
+        <w:pStyle w:val="NoSpacing"/>
+        <w:rPr>
+          <w:rFonts w:ascii="Courier New" w:hAnsi="Courier New" w:cs="Courier New"/>
+          <w:b/>
+          <w:sz w:val="20"/>
+          <w:szCs w:val="20"/>
+        </w:rPr>
+      </w:pPr>
+      <w:proofErr w:type="spellStart"/>
+      <w:r>
+        <w:rPr>
+          <w:rFonts w:ascii="Courier New" w:hAnsi="Courier New" w:cs="Courier New"/>
+          <w:b/>
+          <w:sz w:val="20"/>
+          <w:szCs w:val="20"/>
         </w:rPr>
         <w:lastRenderedPageBreak/>
+        <w:t>ifut</w:t>
+      </w:r>
+      <w:proofErr w:type="spellEnd"/>
+      <w:r>
+        <w:rPr>
+          <w:rFonts w:ascii="Courier New" w:hAnsi="Courier New" w:cs="Courier New"/>
+          <w:b/>
+          <w:sz w:val="20"/>
+          <w:szCs w:val="20"/>
+        </w:rPr>
+        <w:t>: [</w:t>
+      </w:r>
+      <w:r>
+        <w:rPr>
+          <w:rFonts w:ascii="Courier New" w:hAnsi="Courier New" w:cs="Courier New"/>
+          <w:b/>
+          <w:sz w:val="20"/>
+          <w:szCs w:val="20"/>
+        </w:rPr>
+        <w:t xml:space="preserve"> low, </w:t>
+      </w:r>
+      <w:r>
+        <w:rPr>
+          <w:rFonts w:ascii="Courier New" w:hAnsi="Courier New" w:cs="Courier New"/>
+          <w:b/>
+          <w:sz w:val="20"/>
+          <w:szCs w:val="20"/>
+        </w:rPr>
+        <w:t xml:space="preserve">high ] </w:t>
+      </w:r>
+      <w:r>
+        <w:rPr>
+          <w:rFonts w:ascii="Courier New" w:hAnsi="Courier New" w:cs="Courier New"/>
+          <w:b/>
+          <w:sz w:val="20"/>
+          <w:szCs w:val="20"/>
+        </w:rPr>
+        <w:t xml:space="preserve">[ </w:t>
+      </w:r>
+      <w:r>
+        <w:rPr>
+          <w:rFonts w:ascii="Courier New" w:hAnsi="Courier New" w:cs="Courier New"/>
+          <w:b/>
+          <w:sz w:val="20"/>
+          <w:szCs w:val="20"/>
+        </w:rPr>
+        <w:t>begin</w:t>
+      </w:r>
+      <w:r>
+        <w:rPr>
+          <w:rFonts w:ascii="Courier New" w:hAnsi="Courier New" w:cs="Courier New"/>
+          <w:b/>
+          <w:sz w:val="20"/>
+          <w:szCs w:val="20"/>
+        </w:rPr>
+        <w:t xml:space="preserve"> | </w:t>
+      </w:r>
+      <w:r>
+        <w:rPr>
+          <w:rFonts w:ascii="Courier New" w:hAnsi="Courier New" w:cs="Courier New"/>
+          <w:b/>
+          <w:sz w:val="20"/>
+          <w:szCs w:val="20"/>
+        </w:rPr>
+        <w:t>end</w:t>
+      </w:r>
+      <w:r>
+        <w:rPr>
+          <w:rFonts w:ascii="Courier New" w:hAnsi="Courier New" w:cs="Courier New"/>
+          <w:b/>
+          <w:sz w:val="20"/>
+          <w:szCs w:val="20"/>
+        </w:rPr>
+        <w:t xml:space="preserve"> ]</w:t>
+      </w:r>
+    </w:p>
+    <w:p>
+      <w:pPr>
+        <w:pStyle w:val="NoSpacing"/>
+        <w:rPr>
+          <w:rFonts w:cs="Courier New"/>
+        </w:rPr>
+      </w:pPr>
+      <w:r>
+        <w:rPr>
+          <w:rFonts w:cs="Courier New"/>
+        </w:rPr>
+        <w:t xml:space="preserve">This directive tells the schedule file to only execute the code between the </w:t>
+      </w:r>
+      <w:proofErr w:type="spellStart"/>
+      <w:r>
+        <w:rPr>
+          <w:rFonts w:ascii="Courier New" w:hAnsi="Courier New" w:cs="Courier New"/>
+          <w:sz w:val="20"/>
+          <w:szCs w:val="20"/>
+        </w:rPr>
+        <w:t>if</w:t>
+      </w:r>
+      <w:r>
+        <w:rPr>
+          <w:rFonts w:ascii="Courier New" w:hAnsi="Courier New" w:cs="Courier New"/>
+          <w:sz w:val="20"/>
+          <w:szCs w:val="20"/>
+        </w:rPr>
+        <w:t>ut</w:t>
+      </w:r>
+      <w:proofErr w:type="spellEnd"/>
+      <w:r>
+        <w:rPr>
+          <w:rFonts w:ascii="Courier New" w:hAnsi="Courier New" w:cs="Courier New"/>
+          <w:sz w:val="20"/>
+          <w:szCs w:val="20"/>
+        </w:rPr>
+        <w:t>: [</w:t>
+      </w:r>
+      <w:proofErr w:type="spellStart"/>
+      <w:r>
+        <w:rPr>
+          <w:rFonts w:ascii="Courier New" w:hAnsi="Courier New" w:cs="Courier New"/>
+          <w:sz w:val="20"/>
+          <w:szCs w:val="20"/>
+        </w:rPr>
+        <w:t>low,high</w:t>
+      </w:r>
+      <w:proofErr w:type="spellEnd"/>
+      <w:r>
+        <w:rPr>
+          <w:rFonts w:ascii="Courier New" w:hAnsi="Courier New" w:cs="Courier New"/>
+          <w:sz w:val="20"/>
+          <w:szCs w:val="20"/>
+        </w:rPr>
+        <w:t>] [begin]</w:t>
+      </w:r>
+      <w:r>
+        <w:rPr>
+          <w:rFonts w:ascii="Courier New" w:hAnsi="Courier New" w:cs="Courier New"/>
+          <w:sz w:val="20"/>
+          <w:szCs w:val="20"/>
+        </w:rPr>
+        <w:t xml:space="preserve"> … </w:t>
+      </w:r>
+      <w:proofErr w:type="spellStart"/>
+      <w:r>
+        <w:rPr>
+          <w:rFonts w:ascii="Courier New" w:hAnsi="Courier New" w:cs="Courier New"/>
+          <w:sz w:val="20"/>
+          <w:szCs w:val="20"/>
+        </w:rPr>
+        <w:t>if</w:t>
+      </w:r>
+      <w:r>
+        <w:rPr>
+          <w:rFonts w:ascii="Courier New" w:hAnsi="Courier New" w:cs="Courier New"/>
+          <w:sz w:val="20"/>
+          <w:szCs w:val="20"/>
+        </w:rPr>
+        <w:t>ut</w:t>
+      </w:r>
+      <w:proofErr w:type="spellEnd"/>
+      <w:r>
+        <w:rPr>
+          <w:rFonts w:ascii="Courier New" w:hAnsi="Courier New" w:cs="Courier New"/>
+          <w:sz w:val="20"/>
+          <w:szCs w:val="20"/>
+        </w:rPr>
+        <w:t>: [</w:t>
+      </w:r>
+      <w:proofErr w:type="spellStart"/>
+      <w:r>
+        <w:rPr>
+          <w:rFonts w:ascii="Courier New" w:hAnsi="Courier New" w:cs="Courier New"/>
+          <w:sz w:val="20"/>
+          <w:szCs w:val="20"/>
+        </w:rPr>
+        <w:t>low,</w:t>
+      </w:r>
+      <w:r>
+        <w:rPr>
+          <w:rFonts w:ascii="Courier New" w:hAnsi="Courier New" w:cs="Courier New"/>
+          <w:sz w:val="20"/>
+          <w:szCs w:val="20"/>
+        </w:rPr>
+        <w:t>high</w:t>
+      </w:r>
+      <w:proofErr w:type="spellEnd"/>
+      <w:r>
+        <w:rPr>
+          <w:rFonts w:ascii="Courier New" w:hAnsi="Courier New" w:cs="Courier New"/>
+          <w:sz w:val="20"/>
+          <w:szCs w:val="20"/>
+        </w:rPr>
+        <w:t>] [end]</w:t>
+      </w:r>
+      <w:r>
+        <w:rPr>
+          <w:rFonts w:ascii="Courier New" w:hAnsi="Courier New" w:cs="Courier New"/>
+          <w:sz w:val="20"/>
+          <w:szCs w:val="20"/>
+        </w:rPr>
+        <w:t xml:space="preserve"> </w:t>
+      </w:r>
+      <w:r>
+        <w:rPr>
+          <w:rFonts w:cs="Courier New"/>
+        </w:rPr>
+        <w:t xml:space="preserve">pair if the </w:t>
+      </w:r>
+      <w:r>
+        <w:rPr>
+          <w:rFonts w:cs="Courier New"/>
+        </w:rPr>
+        <w:t xml:space="preserve">current universal time lies between the given limits. </w:t>
+      </w:r>
+    </w:p>
+    <w:p>
+      <w:pPr>
+        <w:pStyle w:val="NoSpacing"/>
+        <w:rPr>
+          <w:rFonts w:cs="Courier New"/>
+        </w:rPr>
+      </w:pPr>
+    </w:p>
+    <w:p>
+      <w:pPr>
+        <w:pStyle w:val="NoSpacing"/>
+      </w:pPr>
+      <w:r>
+        <w:rPr>
+          <w:rFonts w:cs="Courier New"/>
+        </w:rPr>
+        <w:t xml:space="preserve">Note that the last two directives do not set-up loops – after seeing an </w:t>
+      </w:r>
+      <w:proofErr w:type="spellStart"/>
+      <w:r>
+        <w:rPr>
+          <w:rFonts w:ascii="Courier New" w:hAnsi="Courier New" w:cs="Courier New"/>
+          <w:sz w:val="20"/>
+          <w:szCs w:val="20"/>
+        </w:rPr>
+        <w:t>if</w:t>
+      </w:r>
+      <w:r>
+        <w:rPr>
+          <w:rFonts w:ascii="Courier New" w:hAnsi="Courier New" w:cs="Courier New"/>
+          <w:sz w:val="20"/>
+          <w:szCs w:val="20"/>
+        </w:rPr>
+        <w:t>ut</w:t>
+      </w:r>
+      <w:proofErr w:type="spellEnd"/>
+      <w:r>
+        <w:rPr>
+          <w:rFonts w:ascii="Courier New" w:hAnsi="Courier New" w:cs="Courier New"/>
+          <w:sz w:val="20"/>
+          <w:szCs w:val="20"/>
+        </w:rPr>
+        <w:t>/</w:t>
+      </w:r>
+      <w:proofErr w:type="spellStart"/>
+      <w:r>
+        <w:rPr>
+          <w:rFonts w:ascii="Courier New" w:hAnsi="Courier New" w:cs="Courier New"/>
+          <w:sz w:val="20"/>
+          <w:szCs w:val="20"/>
+        </w:rPr>
+        <w:t>ifsnr</w:t>
+      </w:r>
+      <w:proofErr w:type="spellEnd"/>
+      <w:r>
+        <w:rPr>
+          <w:rFonts w:ascii="Courier New" w:hAnsi="Courier New" w:cs="Courier New"/>
+          <w:sz w:val="20"/>
+          <w:szCs w:val="20"/>
+        </w:rPr>
+        <w:t>:[</w:t>
+      </w:r>
+      <w:proofErr w:type="spellStart"/>
+      <w:r>
+        <w:rPr>
+          <w:rFonts w:ascii="Courier New" w:hAnsi="Courier New" w:cs="Courier New"/>
+          <w:sz w:val="20"/>
+          <w:szCs w:val="20"/>
+        </w:rPr>
+        <w:t>low,</w:t>
+      </w:r>
+      <w:r>
+        <w:rPr>
+          <w:rFonts w:ascii="Courier New" w:hAnsi="Courier New" w:cs="Courier New"/>
+          <w:sz w:val="20"/>
+          <w:szCs w:val="20"/>
+        </w:rPr>
+        <w:t>high</w:t>
+      </w:r>
+      <w:proofErr w:type="spellEnd"/>
+      <w:r>
+        <w:rPr>
+          <w:rFonts w:ascii="Courier New" w:hAnsi="Courier New" w:cs="Courier New"/>
+          <w:sz w:val="20"/>
+          <w:szCs w:val="20"/>
+        </w:rPr>
+        <w:t>] [end]</w:t>
+      </w:r>
+      <w:r>
+        <w:rPr>
+          <w:rFonts w:ascii="Courier New" w:hAnsi="Courier New" w:cs="Courier New"/>
+          <w:sz w:val="20"/>
+          <w:szCs w:val="20"/>
+        </w:rPr>
+        <w:t xml:space="preserve"> </w:t>
+      </w:r>
+      <w:r>
+        <w:rPr>
+          <w:rFonts w:cs="Courier New"/>
+        </w:rPr>
+        <w:t>execution continues on the following line.</w:t>
+      </w:r>
+      <w:bookmarkStart w:id="0" w:name="_GoBack"/>
+      <w:bookmarkEnd w:id="0"/>
+      <w:r>
+        <w:rPr>
+          <w:rFonts w:cs="Courier New"/>
+        </w:rPr>
+        <w:t xml:space="preserve"> </w:t>
+      </w:r>
+    </w:p>
+    <w:p>
+      <w:pPr>
+        <w:pStyle w:val="NoSpacing"/>
+        <w:rPr>
+          <w:b/>
+          <w:sz w:val="24"/>
+          <w:szCs w:val="24"/>
+        </w:rPr>
+      </w:pPr>
+    </w:p>
+    <w:p>
+      <w:pPr>
+        <w:pStyle w:val="NoSpacing"/>
+        <w:rPr>
+          <w:b/>
+          <w:sz w:val="24"/>
+          <w:szCs w:val="24"/>
+        </w:rPr>
+      </w:pPr>
+      <w:r>
+        <w:rPr>
+          <w:b/>
+          <w:sz w:val="24"/>
+          <w:szCs w:val="24"/>
+        </w:rPr>
+        <w:t>Adding new scheduled commands:</w:t>
+      </w:r>
+    </w:p>
+    <w:p>
+      <w:pPr>
+        <w:pStyle w:val="NoSpacing"/>
+        <w:rPr>
+          <w:rFonts w:cstheme="minorHAnsi"/>
+        </w:rPr>
+      </w:pPr>
+    </w:p>
+    <w:p>
+      <w:pPr>
+        <w:pStyle w:val="NoSpacing"/>
+        <w:rPr>
+          <w:rFonts w:cstheme="minorHAnsi"/>
+        </w:rPr>
+      </w:pPr>
+      <w:r>
+        <w:rPr>
+          <w:rFonts w:cstheme="minorHAnsi"/>
+        </w:rPr>
+        <w:t>If you need to implement new schedule file com</w:t>
+      </w:r>
+      <w:r>
+        <w:rPr>
+          <w:rFonts w:cstheme="minorHAnsi"/>
+        </w:rPr>
+        <w:t xml:space="preserve">mands, </w:t>
+      </w:r>
+      <w:r>
+        <w:rPr>
+          <w:rFonts w:cstheme="minorHAnsi"/>
+        </w:rPr>
+        <w:t xml:space="preserve">you want to add code to the </w:t>
+      </w:r>
+      <w:proofErr w:type="spellStart"/>
+      <w:r>
+        <w:rPr>
+          <w:rFonts w:ascii="Courier New" w:hAnsi="Courier New" w:cs="Courier New"/>
+        </w:rPr>
+        <w:t>XDIConsole</w:t>
+      </w:r>
+      <w:proofErr w:type="spellEnd"/>
+      <w:r>
+        <w:rPr>
+          <w:rFonts w:ascii="Courier New" w:hAnsi="Courier New" w:cs="Courier New"/>
+        </w:rPr>
+        <w:t>::</w:t>
+      </w:r>
+      <w:proofErr w:type="spellStart"/>
+      <w:r>
+        <w:rPr>
+          <w:rFonts w:ascii="Courier New" w:hAnsi="Courier New" w:cs="Courier New"/>
+        </w:rPr>
+        <w:t>execute_schedule</w:t>
+      </w:r>
+      <w:proofErr w:type="spellEnd"/>
+      <w:r>
+        <w:rPr>
+          <w:rFonts w:ascii="Courier New" w:hAnsi="Courier New" w:cs="Courier New"/>
+        </w:rPr>
+        <w:t xml:space="preserve"> </w:t>
+      </w:r>
+      <w:r>
+        <w:rPr>
+          <w:rFonts w:cstheme="minorHAnsi"/>
+        </w:rPr>
+        <w:t>method</w:t>
+      </w:r>
+      <w:r>
+        <w:rPr>
+          <w:rFonts w:cstheme="minorHAnsi"/>
+        </w:rPr>
+        <w:t xml:space="preserve">. </w:t>
+      </w:r>
+      <w:r>
+        <w:rPr>
+          <w:rFonts w:cstheme="minorHAnsi"/>
+        </w:rPr>
+        <w:t>As an example, h</w:t>
+      </w:r>
+      <w:r>
+        <w:rPr>
+          <w:rFonts w:cstheme="minorHAnsi"/>
+        </w:rPr>
+        <w:t>ere is the filter</w:t>
+      </w:r>
+      <w:r>
+        <w:rPr>
+          <w:rFonts w:cstheme="minorHAnsi"/>
+        </w:rPr>
+        <w:t xml:space="preserve"> command</w:t>
+      </w:r>
+      <w:r>
+        <w:rPr>
+          <w:rFonts w:cstheme="minorHAnsi"/>
+        </w:rPr>
+        <w:t>, used to select a new filter</w:t>
+      </w:r>
+      <w:r>
+        <w:rPr>
+          <w:rFonts w:cstheme="minorHAnsi"/>
+        </w:rPr>
+        <w:t>:</w:t>
+      </w:r>
+    </w:p>
+    <w:p>
+      <w:pPr>
+        <w:pStyle w:val="NoSpacing"/>
+        <w:rPr>
+          <w:rFonts w:ascii="Courier New" w:hAnsi="Courier New" w:cs="Courier New"/>
+        </w:rPr>
+      </w:pPr>
+    </w:p>
+    <w:p>
+      <w:pPr>
+        <w:pStyle w:val="NoSpacing"/>
+        <w:rPr>
+          <w:rFonts w:ascii="Courier New" w:hAnsi="Courier New" w:cs="Courier New"/>
+          <w:sz w:val="20"/>
+          <w:szCs w:val="20"/>
+        </w:rPr>
+      </w:pPr>
+      <w:r>
+        <w:rPr>
+          <w:rFonts w:ascii="Courier New" w:hAnsi="Courier New" w:cs="Courier New"/>
+          <w:sz w:val="20"/>
+          <w:szCs w:val="20"/>
+        </w:rPr>
+        <w:t xml:space="preserve">if command </w:t>
+      </w:r>
+      <w:proofErr w:type="spellStart"/>
+      <w:r>
+        <w:rPr>
+          <w:rFonts w:ascii="Courier New" w:hAnsi="Courier New" w:cs="Courier New"/>
+          <w:sz w:val="20"/>
+          <w:szCs w:val="20"/>
+        </w:rPr>
+        <w:t>eq</w:t>
+      </w:r>
+      <w:proofErr w:type="spellEnd"/>
+      <w:r>
+        <w:rPr>
+          <w:rFonts w:ascii="Courier New" w:hAnsi="Courier New" w:cs="Courier New"/>
+          <w:sz w:val="20"/>
+          <w:szCs w:val="20"/>
+        </w:rPr>
+        <w:t xml:space="preserve"> 'filter' then begin</w:t>
+      </w:r>
+    </w:p>
+    <w:p>
+      <w:pPr>
+        <w:pStyle w:val="NoSpacing"/>
+        <w:ind w:firstLine="720"/>
+        <w:rPr>
+          <w:rFonts w:ascii="Courier New" w:hAnsi="Courier New" w:cs="Courier New"/>
+          <w:sz w:val="20"/>
+          <w:szCs w:val="20"/>
+        </w:rPr>
+      </w:pPr>
+      <w:proofErr w:type="spellStart"/>
+      <w:r>
+        <w:rPr>
+          <w:rFonts w:ascii="Courier New" w:hAnsi="Courier New" w:cs="Courier New"/>
+          <w:sz w:val="20"/>
+          <w:szCs w:val="20"/>
+        </w:rPr>
+        <w:t>filter_number</w:t>
+      </w:r>
+      <w:proofErr w:type="spellEnd"/>
+      <w:r>
+        <w:rPr>
+          <w:rFonts w:ascii="Courier New" w:hAnsi="Courier New" w:cs="Courier New"/>
+          <w:sz w:val="20"/>
+          <w:szCs w:val="20"/>
+        </w:rPr>
+        <w:t xml:space="preserve"> = fix(</w:t>
+      </w:r>
+      <w:proofErr w:type="spellStart"/>
+      <w:r>
+        <w:rPr>
+          <w:rFonts w:ascii="Courier New" w:hAnsi="Courier New" w:cs="Courier New"/>
+          <w:sz w:val="20"/>
+          <w:szCs w:val="20"/>
+        </w:rPr>
+        <w:t>args</w:t>
+      </w:r>
+      <w:proofErr w:type="spellEnd"/>
+      <w:r>
+        <w:rPr>
+          <w:rFonts w:ascii="Courier New" w:hAnsi="Courier New" w:cs="Courier New"/>
+          <w:sz w:val="20"/>
+          <w:szCs w:val="20"/>
+        </w:rPr>
+        <w:t>(0))</w:t>
+      </w:r>
+    </w:p>
+    <w:p>
+      <w:pPr>
+        <w:pStyle w:val="NoSpacing"/>
+        <w:rPr>
+          <w:rFonts w:ascii="Courier New" w:hAnsi="Courier New" w:cs="Courier New"/>
+          <w:sz w:val="20"/>
+          <w:szCs w:val="20"/>
+        </w:rPr>
+      </w:pPr>
+      <w:r>
+        <w:rPr>
+          <w:rFonts w:ascii="Courier New" w:hAnsi="Courier New" w:cs="Courier New"/>
+          <w:sz w:val="20"/>
+          <w:szCs w:val="20"/>
+        </w:rPr>
+        <w:tab/>
+      </w:r>
+      <w:proofErr w:type="spellStart"/>
+      <w:r>
+        <w:rPr>
+          <w:rFonts w:ascii="Courier New" w:hAnsi="Courier New" w:cs="Courier New"/>
+          <w:sz w:val="20"/>
+          <w:szCs w:val="20"/>
+        </w:rPr>
+        <w:t>current_filter</w:t>
+      </w:r>
+      <w:proofErr w:type="spellEnd"/>
+      <w:r>
+        <w:rPr>
+          <w:rFonts w:ascii="Courier New" w:hAnsi="Courier New" w:cs="Courier New"/>
+          <w:sz w:val="20"/>
+          <w:szCs w:val="20"/>
+        </w:rPr>
+        <w:t xml:space="preserve"> = </w:t>
+      </w:r>
+      <w:proofErr w:type="spellStart"/>
+      <w:r>
+        <w:rPr>
+          <w:rFonts w:ascii="Courier New" w:hAnsi="Courier New" w:cs="Courier New"/>
+          <w:sz w:val="20"/>
+          <w:szCs w:val="20"/>
+        </w:rPr>
+        <w:t>self.misc.current_filter</w:t>
+      </w:r>
+      <w:proofErr w:type="spellEnd"/>
+    </w:p>
+    <w:p>
+      <w:pPr>
+        <w:pStyle w:val="NoSpacing"/>
+        <w:rPr>
+          <w:rFonts w:ascii="Courier New" w:hAnsi="Courier New" w:cs="Courier New"/>
+          <w:sz w:val="20"/>
+          <w:szCs w:val="20"/>
+        </w:rPr>
+      </w:pPr>
+      <w:r>
+        <w:rPr>
+          <w:rFonts w:ascii="Courier New" w:hAnsi="Courier New" w:cs="Courier New"/>
+          <w:sz w:val="20"/>
+          <w:szCs w:val="20"/>
+        </w:rPr>
+        <w:tab/>
+      </w:r>
+      <w:proofErr w:type="spellStart"/>
+      <w:r>
+        <w:rPr>
+          <w:rFonts w:ascii="Courier New" w:hAnsi="Courier New" w:cs="Courier New"/>
+          <w:sz w:val="20"/>
+          <w:szCs w:val="20"/>
+        </w:rPr>
+        <w:t>log_path</w:t>
+      </w:r>
+      <w:proofErr w:type="spellEnd"/>
+      <w:r>
+        <w:rPr>
+          <w:rFonts w:ascii="Courier New" w:hAnsi="Courier New" w:cs="Courier New"/>
+          <w:sz w:val="20"/>
+          <w:szCs w:val="20"/>
+        </w:rPr>
+        <w:t xml:space="preserve"> = </w:t>
+      </w:r>
+      <w:proofErr w:type="spellStart"/>
+      <w:r>
+        <w:rPr>
+          <w:rFonts w:ascii="Courier New" w:hAnsi="Courier New" w:cs="Courier New"/>
+          <w:sz w:val="20"/>
+          <w:szCs w:val="20"/>
+        </w:rPr>
+        <w:t>self.logging.log_directory</w:t>
+      </w:r>
+      <w:proofErr w:type="spellEnd"/>
+    </w:p>
+    <w:p>
+      <w:pPr>
+        <w:pStyle w:val="NoSpacing"/>
+        <w:rPr>
+          <w:rFonts w:ascii="Courier New" w:hAnsi="Courier New" w:cs="Courier New"/>
+          <w:sz w:val="20"/>
+          <w:szCs w:val="20"/>
+        </w:rPr>
+      </w:pPr>
+      <w:r>
+        <w:rPr>
+          <w:rFonts w:ascii="Courier New" w:hAnsi="Courier New" w:cs="Courier New"/>
+          <w:sz w:val="20"/>
+          <w:szCs w:val="20"/>
+        </w:rPr>
+        <w:tab/>
+      </w:r>
+      <w:proofErr w:type="spellStart"/>
+      <w:r>
+        <w:rPr>
+          <w:rFonts w:ascii="Courier New" w:hAnsi="Courier New" w:cs="Courier New"/>
+          <w:sz w:val="20"/>
+          <w:szCs w:val="20"/>
+        </w:rPr>
+        <w:t>call_procedure</w:t>
+      </w:r>
+      <w:proofErr w:type="spellEnd"/>
+      <w:r>
+        <w:rPr>
+          <w:rFonts w:ascii="Courier New" w:hAnsi="Courier New" w:cs="Courier New"/>
+          <w:sz w:val="20"/>
+          <w:szCs w:val="20"/>
+        </w:rPr>
+        <w:t xml:space="preserve">, </w:t>
+      </w:r>
+      <w:proofErr w:type="spellStart"/>
+      <w:r>
+        <w:rPr>
+          <w:rFonts w:ascii="Courier New" w:hAnsi="Courier New" w:cs="Courier New"/>
+          <w:sz w:val="20"/>
+          <w:szCs w:val="20"/>
+        </w:rPr>
+        <w:t>self.header.instrument_name</w:t>
+      </w:r>
+      <w:proofErr w:type="spellEnd"/>
+      <w:r>
+        <w:rPr>
+          <w:rFonts w:ascii="Courier New" w:hAnsi="Courier New" w:cs="Courier New"/>
+          <w:sz w:val="20"/>
+          <w:szCs w:val="20"/>
+        </w:rPr>
+        <w:t xml:space="preserve"> + '_filter', $ </w:t>
+      </w:r>
+    </w:p>
+    <w:p>
+      <w:pPr>
+        <w:pStyle w:val="NoSpacing"/>
+        <w:ind w:left="720" w:firstLine="720"/>
+        <w:rPr>
+          <w:rFonts w:ascii="Courier New" w:hAnsi="Courier New" w:cs="Courier New"/>
+          <w:sz w:val="20"/>
+          <w:szCs w:val="20"/>
+        </w:rPr>
+      </w:pPr>
+      <w:r>
+        <w:rPr>
+          <w:rFonts w:ascii="Courier New" w:hAnsi="Courier New" w:cs="Courier New"/>
+          <w:sz w:val="20"/>
+          <w:szCs w:val="20"/>
+        </w:rPr>
+        <w:tab/>
+        <w:t xml:space="preserve">    </w:t>
+      </w:r>
+      <w:proofErr w:type="spellStart"/>
+      <w:r>
+        <w:rPr>
+          <w:rFonts w:ascii="Courier New" w:hAnsi="Courier New" w:cs="Courier New"/>
+          <w:sz w:val="20"/>
+          <w:szCs w:val="20"/>
+        </w:rPr>
+        <w:t>filter_number</w:t>
+      </w:r>
+      <w:proofErr w:type="spellEnd"/>
+      <w:r>
+        <w:rPr>
+          <w:rFonts w:ascii="Courier New" w:hAnsi="Courier New" w:cs="Courier New"/>
+          <w:sz w:val="20"/>
+          <w:szCs w:val="20"/>
+        </w:rPr>
+        <w:t xml:space="preserve">, </w:t>
+      </w:r>
+      <w:proofErr w:type="spellStart"/>
+      <w:r>
+        <w:rPr>
+          <w:rFonts w:ascii="Courier New" w:hAnsi="Courier New" w:cs="Courier New"/>
+          <w:sz w:val="20"/>
+          <w:szCs w:val="20"/>
+        </w:rPr>
+        <w:t>log_path</w:t>
+      </w:r>
+      <w:proofErr w:type="spellEnd"/>
+      <w:r>
+        <w:rPr>
+          <w:rFonts w:ascii="Courier New" w:hAnsi="Courier New" w:cs="Courier New"/>
+          <w:sz w:val="20"/>
+          <w:szCs w:val="20"/>
+        </w:rPr>
+        <w:t xml:space="preserve"> = </w:t>
+      </w:r>
+      <w:proofErr w:type="spellStart"/>
+      <w:r>
+        <w:rPr>
+          <w:rFonts w:ascii="Courier New" w:hAnsi="Courier New" w:cs="Courier New"/>
+          <w:sz w:val="20"/>
+          <w:szCs w:val="20"/>
+        </w:rPr>
+        <w:t>log_path</w:t>
+      </w:r>
+      <w:proofErr w:type="spellEnd"/>
+      <w:r>
+        <w:rPr>
+          <w:rFonts w:ascii="Courier New" w:hAnsi="Courier New" w:cs="Courier New"/>
+          <w:sz w:val="20"/>
+          <w:szCs w:val="20"/>
+        </w:rPr>
+        <w:t xml:space="preserve">, </w:t>
+      </w:r>
+      <w:proofErr w:type="spellStart"/>
+      <w:r>
+        <w:rPr>
+          <w:rFonts w:ascii="Courier New" w:hAnsi="Courier New" w:cs="Courier New"/>
+          <w:sz w:val="20"/>
+          <w:szCs w:val="20"/>
+        </w:rPr>
+        <w:t>self.misc</w:t>
+      </w:r>
+      <w:proofErr w:type="spellEnd"/>
+      <w:r>
+        <w:rPr>
+          <w:rFonts w:ascii="Courier New" w:hAnsi="Courier New" w:cs="Courier New"/>
+          <w:sz w:val="20"/>
+          <w:szCs w:val="20"/>
+        </w:rPr>
+        <w:t>, self</w:t>
+      </w:r>
+    </w:p>
+    <w:p>
+      <w:pPr>
+        <w:pStyle w:val="NoSpacing"/>
+        <w:rPr>
+          <w:rFonts w:ascii="Courier New" w:hAnsi="Courier New" w:cs="Courier New"/>
+          <w:sz w:val="20"/>
+          <w:szCs w:val="20"/>
+        </w:rPr>
+      </w:pPr>
+      <w:r>
+        <w:rPr>
+          <w:rFonts w:ascii="Courier New" w:hAnsi="Courier New" w:cs="Courier New"/>
+          <w:sz w:val="20"/>
+          <w:szCs w:val="20"/>
+        </w:rPr>
+        <w:tab/>
+      </w:r>
+      <w:proofErr w:type="spellStart"/>
+      <w:r>
+        <w:rPr>
+          <w:rFonts w:ascii="Courier New" w:hAnsi="Courier New" w:cs="Courier New"/>
+          <w:sz w:val="20"/>
+          <w:szCs w:val="20"/>
+        </w:rPr>
+        <w:t>self.misc.current_filter</w:t>
+      </w:r>
+      <w:proofErr w:type="spellEnd"/>
+      <w:r>
+        <w:rPr>
+          <w:rFonts w:ascii="Courier New" w:hAnsi="Courier New" w:cs="Courier New"/>
+          <w:sz w:val="20"/>
+          <w:szCs w:val="20"/>
+        </w:rPr>
+        <w:t xml:space="preserve"> = </w:t>
+      </w:r>
+      <w:proofErr w:type="spellStart"/>
+      <w:r>
+        <w:rPr>
+          <w:rFonts w:ascii="Courier New" w:hAnsi="Courier New" w:cs="Courier New"/>
+          <w:sz w:val="20"/>
+          <w:szCs w:val="20"/>
+        </w:rPr>
+        <w:t>filter_number</w:t>
+      </w:r>
+      <w:proofErr w:type="spellEnd"/>
+    </w:p>
+    <w:p>
+      <w:pPr>
+        <w:pStyle w:val="NoSpacing"/>
+        <w:rPr>
+          <w:rFonts w:ascii="Courier New" w:hAnsi="Courier New" w:cs="Courier New"/>
+          <w:sz w:val="20"/>
+          <w:szCs w:val="20"/>
+        </w:rPr>
+      </w:pPr>
+      <w:r>
+        <w:rPr>
+          <w:rFonts w:ascii="Courier New" w:hAnsi="Courier New" w:cs="Courier New"/>
+          <w:sz w:val="20"/>
+          <w:szCs w:val="20"/>
+        </w:rPr>
+        <w:tab/>
+        <w:t xml:space="preserve">self -&gt; </w:t>
+      </w:r>
+      <w:proofErr w:type="spellStart"/>
+      <w:r>
+        <w:rPr>
+          <w:rFonts w:ascii="Courier New" w:hAnsi="Courier New" w:cs="Courier New"/>
+          <w:sz w:val="20"/>
+          <w:szCs w:val="20"/>
+        </w:rPr>
+        <w:t>save_current_settings</w:t>
+      </w:r>
+      <w:proofErr w:type="spellEnd"/>
+    </w:p>
+    <w:p>
+      <w:pPr>
+        <w:pStyle w:val="NoSpacing"/>
+        <w:rPr>
+          <w:rFonts w:ascii="Courier New" w:hAnsi="Courier New" w:cs="Courier New"/>
+          <w:sz w:val="20"/>
+          <w:szCs w:val="20"/>
+        </w:rPr>
+      </w:pPr>
+      <w:r>
+        <w:rPr>
+          <w:rFonts w:ascii="Courier New" w:hAnsi="Courier New" w:cs="Courier New"/>
+          <w:sz w:val="20"/>
+          <w:szCs w:val="20"/>
+        </w:rPr>
+        <w:tab/>
+        <w:t>self -&gt; log, 'Selected Filter ' + string(</w:t>
+      </w:r>
+      <w:proofErr w:type="spellStart"/>
+      <w:r>
+        <w:rPr>
+          <w:rFonts w:ascii="Courier New" w:hAnsi="Courier New" w:cs="Courier New"/>
+          <w:sz w:val="20"/>
+          <w:szCs w:val="20"/>
+        </w:rPr>
+        <w:t>filter_number</w:t>
+      </w:r>
+      <w:proofErr w:type="spellEnd"/>
+      <w:r>
+        <w:rPr>
+          <w:rFonts w:ascii="Courier New" w:hAnsi="Courier New" w:cs="Courier New"/>
+          <w:sz w:val="20"/>
+          <w:szCs w:val="20"/>
+        </w:rPr>
+        <w:t>, $</w:t>
+      </w:r>
+    </w:p>
+    <w:p>
+      <w:pPr>
+        <w:pStyle w:val="NoSpacing"/>
+        <w:ind w:left="1440" w:firstLine="720"/>
+        <w:rPr>
+          <w:rFonts w:ascii="Courier New" w:hAnsi="Courier New" w:cs="Courier New"/>
+          <w:sz w:val="20"/>
+          <w:szCs w:val="20"/>
+        </w:rPr>
+      </w:pPr>
+      <w:r>
+        <w:rPr>
+          <w:rFonts w:ascii="Courier New" w:hAnsi="Courier New" w:cs="Courier New"/>
+          <w:sz w:val="20"/>
+          <w:szCs w:val="20"/>
+        </w:rPr>
+        <w:t>f='(i0)'), 'Console', /display</w:t>
+      </w:r>
+    </w:p>
+    <w:p>
+      <w:pPr>
+        <w:pStyle w:val="NoSpacing"/>
+        <w:rPr>
+          <w:rFonts w:ascii="Courier New" w:hAnsi="Courier New" w:cs="Courier New"/>
+          <w:sz w:val="20"/>
+          <w:szCs w:val="20"/>
+        </w:rPr>
+      </w:pPr>
+      <w:proofErr w:type="spellStart"/>
+      <w:r>
+        <w:rPr>
+          <w:rFonts w:ascii="Courier New" w:hAnsi="Courier New" w:cs="Courier New"/>
+          <w:sz w:val="20"/>
+          <w:szCs w:val="20"/>
+        </w:rPr>
+        <w:t>endif</w:t>
+      </w:r>
+      <w:proofErr w:type="spellEnd"/>
+    </w:p>
+    <w:p>
+      <w:pPr>
+        <w:pStyle w:val="NoSpacing"/>
+        <w:rPr>
+          <w:rFonts w:ascii="Courier New" w:hAnsi="Courier New" w:cs="Courier New"/>
+        </w:rPr>
+      </w:pPr>
+    </w:p>
+    <w:p>
+      <w:pPr>
+        <w:pStyle w:val="NoSpacing"/>
+        <w:rPr>
+          <w:rFonts w:cstheme="minorHAnsi"/>
+          <w:b/>
+          <w:sz w:val="24"/>
+          <w:szCs w:val="24"/>
+        </w:rPr>
+      </w:pPr>
+      <w:r>
+        <w:rPr>
+          <w:rFonts w:cstheme="minorHAnsi"/>
+        </w:rPr>
         <w:t xml:space="preserve">The </w:t>
       </w:r>
       <w:r>
@@ -4912,6 +5721,7 @@
           <w:sz w:val="24"/>
           <w:szCs w:val="24"/>
         </w:rPr>
+        <w:lastRenderedPageBreak/>
         <w:t>Plugin</w:t>
       </w:r>
       <w:r>
@@ -6287,7 +7097,14 @@
         <w:rPr>
           <w:rFonts w:cstheme="minorHAnsi"/>
         </w:rPr>
-        <w:t xml:space="preserve"> from </w:t>
+        <w:t xml:space="preserve"> </w:t>
+      </w:r>
+      <w:r>
+        <w:rPr>
+          <w:rFonts w:cstheme="minorHAnsi"/>
+        </w:rPr>
+        <w:lastRenderedPageBreak/>
+        <w:t xml:space="preserve">from </w:t>
       </w:r>
       <w:proofErr w:type="spellStart"/>
       <w:r>
@@ -7866,7 +8683,6 @@
           <w:sz w:val="18"/>
           <w:szCs w:val="18"/>
         </w:rPr>
-        <w:lastRenderedPageBreak/>
         <w:tab/>
       </w:r>
       <w:r>
@@ -8777,7 +9593,6 @@
           <w:sz w:val="18"/>
           <w:szCs w:val="18"/>
         </w:rPr>
-        <w:lastRenderedPageBreak/>
         <w:t xml:space="preserve">;\\ Called when we </w:t>
       </w:r>
       <w:proofErr w:type="spellStart"/>
@@ -9680,7 +10495,14 @@
         <w:rPr>
           <w:rFonts w:cstheme="minorHAnsi"/>
         </w:rPr>
-        <w:t xml:space="preserve"> is declared last for compilation reasons, so stick with this layout. Also, the argument lists are not very consistent between the different procedures, and some are redundant, but it has evolved this way </w:t>
+        <w:t xml:space="preserve"> is declared last for compilation reasons, so stick with this layout. Also, the argument lists are not very consistent between the different procedures, and some are </w:t>
+      </w:r>
+      <w:r>
+        <w:rPr>
+          <w:rFonts w:cstheme="minorHAnsi"/>
+        </w:rPr>
+        <w:lastRenderedPageBreak/>
+        <w:t xml:space="preserve">redundant, but it has evolved this way </w:t>
       </w:r>
       <w:r>
         <w:rPr>
@@ -10555,6 +11377,7 @@
           <w:sz w:val="24"/>
           <w:szCs w:val="24"/>
         </w:rPr>
+        <w:lastRenderedPageBreak/>
         <w:t>Misc</w:t>
       </w:r>
       <w:proofErr w:type="spellEnd"/>
@@ -10766,12 +11589,7 @@
         <w:pStyle w:val="NoSpacing"/>
       </w:pPr>
       <w:r>
-        <w:t>HAARP Remo</w:t>
-      </w:r>
-      <w:bookmarkStart w:id="0" w:name="_GoBack"/>
-      <w:bookmarkEnd w:id="0"/>
-      <w:r>
-        <w:t xml:space="preserve">te Desktop: </w:t>
+        <w:t xml:space="preserve">HAARP Remote Desktop: </w:t>
       </w:r>
       <w:r>
         <w:t>137.229.36.92:5589</w:t>

</xml_diff>